<commit_message>
Diagramas incluídos na documentação
</commit_message>
<xml_diff>
--- a/doc/Twitter4J_Documentação.docx
+++ b/doc/Twitter4J_Documentação.docx
@@ -82,47 +82,13 @@
           <w:sz w:val="40"/>
         </w:rPr>
       </w:pPr>
-      <w:proofErr w:type="spellStart"/>
       <w:r>
         <w:rPr>
           <w:b/>
           <w:sz w:val="40"/>
         </w:rPr>
-        <w:t>Twitter</w:t>
-      </w:r>
-      <w:proofErr w:type="spellEnd"/>
-      <w:r>
-        <w:rPr>
-          <w:b/>
-          <w:sz w:val="40"/>
-        </w:rPr>
-        <w:t xml:space="preserve"> </w:t>
-      </w:r>
-      <w:proofErr w:type="spellStart"/>
-      <w:r>
-        <w:rPr>
-          <w:b/>
-          <w:sz w:val="40"/>
-        </w:rPr>
-        <w:t>Small</w:t>
-      </w:r>
-      <w:proofErr w:type="spellEnd"/>
-      <w:r>
-        <w:rPr>
-          <w:b/>
-          <w:sz w:val="40"/>
-        </w:rPr>
-        <w:t xml:space="preserve"> </w:t>
-      </w:r>
-      <w:proofErr w:type="spellStart"/>
-      <w:r>
-        <w:rPr>
-          <w:b/>
-          <w:sz w:val="40"/>
-        </w:rPr>
-        <w:t>Analytics</w:t>
-      </w:r>
-      <w:proofErr w:type="spellEnd"/>
+        <w:t>Twitter Small Analytics</w:t>
+      </w:r>
     </w:p>
     <w:p>
       <w:pPr>
@@ -341,47 +307,13 @@
           <w:sz w:val="40"/>
         </w:rPr>
       </w:pPr>
-      <w:proofErr w:type="spellStart"/>
       <w:r>
         <w:rPr>
           <w:b/>
           <w:sz w:val="40"/>
         </w:rPr>
-        <w:t>Twitter</w:t>
-      </w:r>
-      <w:proofErr w:type="spellEnd"/>
-      <w:r>
-        <w:rPr>
-          <w:b/>
-          <w:sz w:val="40"/>
-        </w:rPr>
-        <w:t xml:space="preserve"> </w:t>
-      </w:r>
-      <w:proofErr w:type="spellStart"/>
-      <w:r>
-        <w:rPr>
-          <w:b/>
-          <w:sz w:val="40"/>
-        </w:rPr>
-        <w:t>Small</w:t>
-      </w:r>
-      <w:proofErr w:type="spellEnd"/>
-      <w:r>
-        <w:rPr>
-          <w:b/>
-          <w:sz w:val="40"/>
-        </w:rPr>
-        <w:t xml:space="preserve"> </w:t>
-      </w:r>
-      <w:proofErr w:type="spellStart"/>
-      <w:r>
-        <w:rPr>
-          <w:b/>
-          <w:sz w:val="40"/>
-        </w:rPr>
-        <w:t>Analytics</w:t>
-      </w:r>
-      <w:proofErr w:type="spellEnd"/>
+        <w:t>Twitter Small Analytics</w:t>
+      </w:r>
     </w:p>
     <w:p>
       <w:pPr>
@@ -606,7 +538,7 @@
           <w:r>
             <w:fldChar w:fldCharType="separate"/>
           </w:r>
-          <w:hyperlink w:anchor="_Toc468787586" w:history="1">
+          <w:hyperlink w:anchor="_Toc468963061" w:history="1">
             <w:r>
               <w:rPr>
                 <w:rStyle w:val="Hyperlink"/>
@@ -633,7 +565,7 @@
                 <w:noProof/>
                 <w:webHidden/>
               </w:rPr>
-              <w:instrText xml:space="preserve"> PAGEREF _Toc468787586 \h </w:instrText>
+              <w:instrText xml:space="preserve"> PAGEREF _Toc468963061 \h </w:instrText>
             </w:r>
             <w:r>
               <w:rPr>
@@ -676,7 +608,7 @@
               <w:lang w:eastAsia="pt-BR"/>
             </w:rPr>
           </w:pPr>
-          <w:hyperlink w:anchor="_Toc468787587" w:history="1">
+          <w:hyperlink w:anchor="_Toc468963062" w:history="1">
             <w:r>
               <w:rPr>
                 <w:rStyle w:val="Hyperlink"/>
@@ -703,7 +635,7 @@
                 <w:noProof/>
                 <w:webHidden/>
               </w:rPr>
-              <w:instrText xml:space="preserve"> PAGEREF _Toc468787587 \h </w:instrText>
+              <w:instrText xml:space="preserve"> PAGEREF _Toc468963062 \h </w:instrText>
             </w:r>
             <w:r>
               <w:rPr>
@@ -746,7 +678,7 @@
               <w:lang w:eastAsia="pt-BR"/>
             </w:rPr>
           </w:pPr>
-          <w:hyperlink w:anchor="_Toc468787588" w:history="1">
+          <w:hyperlink w:anchor="_Toc468963063" w:history="1">
             <w:r>
               <w:rPr>
                 <w:rStyle w:val="Hyperlink"/>
@@ -773,7 +705,7 @@
                 <w:noProof/>
                 <w:webHidden/>
               </w:rPr>
-              <w:instrText xml:space="preserve"> PAGEREF _Toc468787588 \h </w:instrText>
+              <w:instrText xml:space="preserve"> PAGEREF _Toc468963063 \h </w:instrText>
             </w:r>
             <w:r>
               <w:rPr>
@@ -816,7 +748,7 @@
               <w:lang w:eastAsia="pt-BR"/>
             </w:rPr>
           </w:pPr>
-          <w:hyperlink w:anchor="_Toc468787589" w:history="1">
+          <w:hyperlink w:anchor="_Toc468963064" w:history="1">
             <w:r>
               <w:rPr>
                 <w:rStyle w:val="Hyperlink"/>
@@ -843,7 +775,7 @@
                 <w:noProof/>
                 <w:webHidden/>
               </w:rPr>
-              <w:instrText xml:space="preserve"> PAGEREF _Toc468787589 \h </w:instrText>
+              <w:instrText xml:space="preserve"> PAGEREF _Toc468963064 \h </w:instrText>
             </w:r>
             <w:r>
               <w:rPr>
@@ -886,7 +818,7 @@
               <w:lang w:eastAsia="pt-BR"/>
             </w:rPr>
           </w:pPr>
-          <w:hyperlink w:anchor="_Toc468787590" w:history="1">
+          <w:hyperlink w:anchor="_Toc468963065" w:history="1">
             <w:r>
               <w:rPr>
                 <w:rStyle w:val="Hyperlink"/>
@@ -913,7 +845,7 @@
                 <w:noProof/>
                 <w:webHidden/>
               </w:rPr>
-              <w:instrText xml:space="preserve"> PAGEREF _Toc468787590 \h </w:instrText>
+              <w:instrText xml:space="preserve"> PAGEREF _Toc468963065 \h </w:instrText>
             </w:r>
             <w:r>
               <w:rPr>
@@ -956,7 +888,7 @@
               <w:lang w:eastAsia="pt-BR"/>
             </w:rPr>
           </w:pPr>
-          <w:hyperlink w:anchor="_Toc468787591" w:history="1">
+          <w:hyperlink w:anchor="_Toc468963066" w:history="1">
             <w:r>
               <w:rPr>
                 <w:rStyle w:val="Hyperlink"/>
@@ -983,7 +915,7 @@
                 <w:noProof/>
                 <w:webHidden/>
               </w:rPr>
-              <w:instrText xml:space="preserve"> PAGEREF _Toc468787591 \h </w:instrText>
+              <w:instrText xml:space="preserve"> PAGEREF _Toc468963066 \h </w:instrText>
             </w:r>
             <w:r>
               <w:rPr>
@@ -1026,7 +958,7 @@
               <w:lang w:eastAsia="pt-BR"/>
             </w:rPr>
           </w:pPr>
-          <w:hyperlink w:anchor="_Toc468787592" w:history="1">
+          <w:hyperlink w:anchor="_Toc468963067" w:history="1">
             <w:r>
               <w:rPr>
                 <w:rStyle w:val="Hyperlink"/>
@@ -1053,7 +985,7 @@
                 <w:noProof/>
                 <w:webHidden/>
               </w:rPr>
-              <w:instrText xml:space="preserve"> PAGEREF _Toc468787592 \h </w:instrText>
+              <w:instrText xml:space="preserve"> PAGEREF _Toc468963067 \h </w:instrText>
             </w:r>
             <w:r>
               <w:rPr>
@@ -1096,7 +1028,7 @@
               <w:lang w:eastAsia="pt-BR"/>
             </w:rPr>
           </w:pPr>
-          <w:hyperlink w:anchor="_Toc468787593" w:history="1">
+          <w:hyperlink w:anchor="_Toc468963068" w:history="1">
             <w:r>
               <w:rPr>
                 <w:rStyle w:val="Hyperlink"/>
@@ -1123,7 +1055,7 @@
                 <w:noProof/>
                 <w:webHidden/>
               </w:rPr>
-              <w:instrText xml:space="preserve"> PAGEREF _Toc468787593 \h </w:instrText>
+              <w:instrText xml:space="preserve"> PAGEREF _Toc468963068 \h </w:instrText>
             </w:r>
             <w:r>
               <w:rPr>
@@ -1166,7 +1098,7 @@
               <w:lang w:eastAsia="pt-BR"/>
             </w:rPr>
           </w:pPr>
-          <w:hyperlink w:anchor="_Toc468787594" w:history="1">
+          <w:hyperlink w:anchor="_Toc468963069" w:history="1">
             <w:r>
               <w:rPr>
                 <w:rStyle w:val="Hyperlink"/>
@@ -1193,7 +1125,7 @@
                 <w:noProof/>
                 <w:webHidden/>
               </w:rPr>
-              <w:instrText xml:space="preserve"> PAGEREF _Toc468787594 \h </w:instrText>
+              <w:instrText xml:space="preserve"> PAGEREF _Toc468963069 \h </w:instrText>
             </w:r>
             <w:r>
               <w:rPr>
@@ -1213,7 +1145,7 @@
                 <w:noProof/>
                 <w:webHidden/>
               </w:rPr>
-              <w:t>12</w:t>
+              <w:t>15</w:t>
             </w:r>
             <w:r>
               <w:rPr>
@@ -1236,7 +1168,7 @@
               <w:lang w:eastAsia="pt-BR"/>
             </w:rPr>
           </w:pPr>
-          <w:hyperlink w:anchor="_Toc468787595" w:history="1">
+          <w:hyperlink w:anchor="_Toc468963070" w:history="1">
             <w:r>
               <w:rPr>
                 <w:rStyle w:val="Hyperlink"/>
@@ -1263,7 +1195,7 @@
                 <w:noProof/>
                 <w:webHidden/>
               </w:rPr>
-              <w:instrText xml:space="preserve"> PAGEREF _Toc468787595 \h </w:instrText>
+              <w:instrText xml:space="preserve"> PAGEREF _Toc468963070 \h </w:instrText>
             </w:r>
             <w:r>
               <w:rPr>
@@ -1283,7 +1215,7 @@
                 <w:noProof/>
                 <w:webHidden/>
               </w:rPr>
-              <w:t>13</w:t>
+              <w:t>16</w:t>
             </w:r>
             <w:r>
               <w:rPr>
@@ -1324,7 +1256,7 @@
       <w:pPr>
         <w:pStyle w:val="Ttulo1"/>
       </w:pPr>
-      <w:bookmarkStart w:id="1" w:name="_Toc468787586"/>
+      <w:bookmarkStart w:id="1" w:name="_Toc468963061"/>
       <w:r>
         <w:lastRenderedPageBreak/>
         <w:t>Considerações Iniciais</w:t>
@@ -1337,15 +1269,7 @@
         <w:ind w:firstLine="708"/>
       </w:pPr>
       <w:r>
-        <w:t xml:space="preserve">O Twitter4J é uma biblioteca não oficial que permite realizar chamadas para a API do </w:t>
-      </w:r>
-      <w:proofErr w:type="spellStart"/>
-      <w:r>
-        <w:t>Twitter</w:t>
-      </w:r>
-      <w:proofErr w:type="spellEnd"/>
-      <w:r>
-        <w:t xml:space="preserve"> através da linguagem Java, podendo realizar a contagem e o monitoramento de tweets em tempo real.</w:t>
+        <w:t>O Twitter4J é uma biblioteca não oficial que permite realizar chamadas para a API do Twitter através da linguagem Java, podendo realizar a contagem e o monitoramento de tweets em tempo real.</w:t>
       </w:r>
     </w:p>
     <w:p/>
@@ -1368,7 +1292,7 @@
       <w:pPr>
         <w:pStyle w:val="Ttulo1"/>
       </w:pPr>
-      <w:bookmarkStart w:id="2" w:name="_Toc468787587"/>
+      <w:bookmarkStart w:id="2" w:name="_Toc468963062"/>
       <w:r>
         <w:lastRenderedPageBreak/>
         <w:t>Manual De Utilização</w:t>
@@ -1380,7 +1304,7 @@
       <w:pPr>
         <w:pStyle w:val="Ttulo2"/>
       </w:pPr>
-      <w:bookmarkStart w:id="3" w:name="_Toc468787588"/>
+      <w:bookmarkStart w:id="3" w:name="_Toc468963063"/>
       <w:r>
         <w:t>Importar Projeto no Eclipse</w:t>
       </w:r>
@@ -1430,13 +1354,8 @@
         <w:t>Clicar em</w:t>
       </w:r>
       <w:r>
-        <w:t xml:space="preserve"> File &gt; </w:t>
-      </w:r>
-      <w:proofErr w:type="spellStart"/>
-      <w:r>
-        <w:t>Import</w:t>
-      </w:r>
-      <w:proofErr w:type="spellEnd"/>
+        <w:t xml:space="preserve"> File &gt; Import</w:t>
+      </w:r>
       <w:r>
         <w:t>;</w:t>
       </w:r>
@@ -1452,19 +1371,11 @@
           <w:lang w:val="en-US"/>
         </w:rPr>
       </w:pPr>
-      <w:proofErr w:type="spellStart"/>
       <w:r>
         <w:rPr>
           <w:lang w:val="en-US"/>
         </w:rPr>
-        <w:t>Escolha</w:t>
-      </w:r>
-      <w:proofErr w:type="spellEnd"/>
-      <w:r>
-        <w:rPr>
-          <w:lang w:val="en-US"/>
-        </w:rPr>
-        <w:t xml:space="preserve"> General &gt; Projects from Folder or Archive:</w:t>
+        <w:t>Escolha General &gt; Projects from Folder or Archive:</w:t>
       </w:r>
     </w:p>
     <w:p>
@@ -1491,15 +1402,7 @@
         <w:t xml:space="preserve">Clique em </w:t>
       </w:r>
       <w:r>
-        <w:t>‘</w:t>
-      </w:r>
-      <w:proofErr w:type="spellStart"/>
-      <w:r>
-        <w:t>Directory</w:t>
-      </w:r>
-      <w:proofErr w:type="spellEnd"/>
-      <w:r>
-        <w:t>’</w:t>
+        <w:t>‘Directory’</w:t>
       </w:r>
       <w:r>
         <w:t>:</w:t>
@@ -1529,15 +1432,7 @@
         </w:numPr>
       </w:pPr>
       <w:r>
-        <w:t xml:space="preserve">Clique em </w:t>
-      </w:r>
-      <w:proofErr w:type="spellStart"/>
-      <w:r>
-        <w:t>Finish</w:t>
-      </w:r>
-      <w:proofErr w:type="spellEnd"/>
-      <w:r>
-        <w:t>.</w:t>
+        <w:t>Clique em Finish.</w:t>
       </w:r>
     </w:p>
     <w:p>
@@ -1601,7 +1496,7 @@
       <w:pPr>
         <w:pStyle w:val="Ttulo2"/>
       </w:pPr>
-      <w:bookmarkStart w:id="4" w:name="_Toc468787589"/>
+      <w:bookmarkStart w:id="4" w:name="_Toc468963064"/>
       <w:r>
         <w:t>Configurar Chaves de Acesso</w:t>
       </w:r>
@@ -1617,31 +1512,7 @@
         <w:ind w:firstLine="360"/>
       </w:pPr>
       <w:r>
-        <w:t xml:space="preserve">Para utilizar o </w:t>
-      </w:r>
-      <w:proofErr w:type="spellStart"/>
-      <w:r>
-        <w:t>Twitter</w:t>
-      </w:r>
-      <w:proofErr w:type="spellEnd"/>
-      <w:r>
-        <w:t xml:space="preserve"> </w:t>
-      </w:r>
-      <w:proofErr w:type="spellStart"/>
-      <w:r>
-        <w:t>Small</w:t>
-      </w:r>
-      <w:proofErr w:type="spellEnd"/>
-      <w:r>
-        <w:t xml:space="preserve"> </w:t>
-      </w:r>
-      <w:proofErr w:type="spellStart"/>
-      <w:r>
-        <w:t>Analytics</w:t>
-      </w:r>
-      <w:proofErr w:type="spellEnd"/>
-      <w:r>
-        <w:t xml:space="preserve"> é necessário configurar as chaves de acesso no arquivo twitter4j.properties</w:t>
+        <w:t>Para utilizar o Twitter Small Analytics é necessário configurar as chaves de acesso no arquivo twitter4j.properties</w:t>
       </w:r>
       <w:r>
         <w:t>.</w:t>
@@ -1732,7 +1603,6 @@
           <w:lang w:val="en-US"/>
         </w:rPr>
       </w:pPr>
-      <w:proofErr w:type="gramStart"/>
       <w:r>
         <w:rPr>
           <w:rFonts w:ascii="Consolas" w:hAnsi="Consolas" w:cs="Consolas"/>
@@ -1741,18 +1611,7 @@
           <w:szCs w:val="20"/>
           <w:lang w:val="en-US"/>
         </w:rPr>
-        <w:t>debug=</w:t>
-      </w:r>
-      <w:proofErr w:type="gramEnd"/>
-      <w:r>
-        <w:rPr>
-          <w:rFonts w:ascii="Consolas" w:hAnsi="Consolas" w:cs="Consolas"/>
-          <w:color w:val="000000" w:themeColor="text1"/>
-          <w:sz w:val="20"/>
-          <w:szCs w:val="20"/>
-          <w:lang w:val="en-US"/>
-        </w:rPr>
-        <w:t>false</w:t>
+        <w:t>debug=false</w:t>
       </w:r>
     </w:p>
     <w:p>
@@ -1776,7 +1635,6 @@
           <w:lang w:val="en-US"/>
         </w:rPr>
       </w:pPr>
-      <w:proofErr w:type="spellStart"/>
       <w:r>
         <w:rPr>
           <w:rFonts w:ascii="Consolas" w:hAnsi="Consolas" w:cs="Consolas"/>
@@ -1785,18 +1643,7 @@
           <w:szCs w:val="20"/>
           <w:lang w:val="en-US"/>
         </w:rPr>
-        <w:t>oauth.consumerKey</w:t>
-      </w:r>
-      <w:proofErr w:type="spellEnd"/>
-      <w:r>
-        <w:rPr>
-          <w:rFonts w:ascii="Consolas" w:hAnsi="Consolas" w:cs="Consolas"/>
-          <w:color w:val="000000" w:themeColor="text1"/>
-          <w:sz w:val="20"/>
-          <w:szCs w:val="20"/>
-          <w:lang w:val="en-US"/>
-        </w:rPr>
-        <w:t>=*********************************</w:t>
+        <w:t>oauth.consumerKey=*********************************</w:t>
       </w:r>
     </w:p>
     <w:p>
@@ -1901,15 +1748,7 @@
     <w:p>
       <w:r>
         <w:lastRenderedPageBreak/>
-        <w:t xml:space="preserve">Com a chave e o </w:t>
-      </w:r>
-      <w:proofErr w:type="spellStart"/>
-      <w:r>
-        <w:t>token</w:t>
-      </w:r>
-      <w:proofErr w:type="spellEnd"/>
-      <w:r>
-        <w:t xml:space="preserve"> de acesso configurados é necessário criar uma instância da classe</w:t>
+        <w:t>Com a chave e o token de acesso configurados é necessário criar uma instância da classe</w:t>
       </w:r>
       <w:r>
         <w:rPr>
@@ -1936,15 +1775,7 @@
         <w:t>que desejar, para que a contagem dos tweets ocorra</w:t>
       </w:r>
       <w:r>
-        <w:t xml:space="preserve">. Após isso deve-se escolher uma estratégia de contagem de dados dos tweets definidos na classe </w:t>
-      </w:r>
-      <w:proofErr w:type="spellStart"/>
-      <w:r>
-        <w:t>enum</w:t>
-      </w:r>
-      <w:proofErr w:type="spellEnd"/>
-      <w:r>
-        <w:t xml:space="preserve"> </w:t>
+        <w:t xml:space="preserve">. Após isso deve-se escolher uma estratégia de contagem de dados dos tweets definidos na classe enum </w:t>
       </w:r>
       <w:r>
         <w:rPr>
@@ -1982,7 +1813,7 @@
       <w:pPr>
         <w:pStyle w:val="Ttulo1"/>
       </w:pPr>
-      <w:bookmarkStart w:id="5" w:name="_Toc468787590"/>
+      <w:bookmarkStart w:id="5" w:name="_Toc468963065"/>
       <w:r>
         <w:lastRenderedPageBreak/>
         <w:t>Componentes, Bibliotecas e Frameworks</w:t>
@@ -2009,7 +1840,7 @@
       <w:pPr>
         <w:pStyle w:val="Ttulo1"/>
       </w:pPr>
-      <w:bookmarkStart w:id="6" w:name="_Toc468787591"/>
+      <w:bookmarkStart w:id="6" w:name="_Toc468963066"/>
       <w:r>
         <w:lastRenderedPageBreak/>
         <w:t>Pacotes, classes e métodos</w:t>
@@ -2102,72 +1933,12 @@
           <w:b/>
         </w:rPr>
       </w:pPr>
-      <w:proofErr w:type="spellStart"/>
-      <w:proofErr w:type="gramStart"/>
-      <w:r>
-        <w:rPr>
-          <w:b/>
-        </w:rPr>
-        <w:t>src</w:t>
-      </w:r>
-      <w:proofErr w:type="spellEnd"/>
-      <w:proofErr w:type="gramEnd"/>
-      <w:r>
-        <w:rPr>
-          <w:b/>
-        </w:rPr>
-        <w:t>/</w:t>
-      </w:r>
-      <w:proofErr w:type="spellStart"/>
-      <w:r>
-        <w:rPr>
-          <w:b/>
-        </w:rPr>
-        <w:t>test</w:t>
-      </w:r>
-      <w:proofErr w:type="spellEnd"/>
-      <w:r>
-        <w:rPr>
-          <w:b/>
-        </w:rPr>
-        <w:t>/</w:t>
-      </w:r>
-      <w:proofErr w:type="spellStart"/>
-      <w:r>
-        <w:rPr>
-          <w:b/>
-        </w:rPr>
-        <w:t>java</w:t>
-      </w:r>
-      <w:proofErr w:type="spellEnd"/>
-      <w:r>
-        <w:rPr>
-          <w:b/>
-        </w:rPr>
-        <w:t>/scj28/</w:t>
-      </w:r>
-      <w:proofErr w:type="spellStart"/>
-      <w:r>
-        <w:rPr>
-          <w:b/>
-        </w:rPr>
-        <w:t>java</w:t>
-      </w:r>
-      <w:proofErr w:type="spellEnd"/>
-      <w:r>
-        <w:rPr>
-          <w:b/>
-        </w:rPr>
-        <w:t>/</w:t>
-      </w:r>
-      <w:proofErr w:type="spellStart"/>
-      <w:r>
-        <w:rPr>
-          <w:b/>
-        </w:rPr>
-        <w:t>atividadefinal</w:t>
-      </w:r>
-      <w:proofErr w:type="spellEnd"/>
+      <w:r>
+        <w:rPr>
+          <w:b/>
+        </w:rPr>
+        <w:t>src/test/java/scj28/java/atividadefinal</w:t>
+      </w:r>
       <w:r>
         <w:rPr>
           <w:b/>
@@ -2177,15 +1948,7 @@
     </w:p>
     <w:p>
       <w:r>
-        <w:t xml:space="preserve">Pacote que contém a classe principal para acesso à API do </w:t>
-      </w:r>
-      <w:proofErr w:type="spellStart"/>
-      <w:r>
-        <w:t>twitter</w:t>
-      </w:r>
-      <w:proofErr w:type="spellEnd"/>
-      <w:r>
-        <w:t>.</w:t>
+        <w:t>Pacote que contém a classe principal para acesso à API do twitter.</w:t>
       </w:r>
     </w:p>
     <w:p>
@@ -2216,15 +1979,7 @@
         <w:t>Classe de teste que</w:t>
       </w:r>
       <w:r>
-        <w:t xml:space="preserve"> executa os principais métodos de sistema para acesso a API do </w:t>
-      </w:r>
-      <w:proofErr w:type="spellStart"/>
-      <w:r>
-        <w:t>twitter</w:t>
-      </w:r>
-      <w:proofErr w:type="spellEnd"/>
-      <w:r>
-        <w:t>.</w:t>
+        <w:t xml:space="preserve"> executa os principais métodos de sistema para acesso a API do twitter.</w:t>
       </w:r>
     </w:p>
     <w:p/>
@@ -2234,72 +1989,24 @@
           <w:b/>
         </w:rPr>
       </w:pPr>
-      <w:proofErr w:type="spellStart"/>
-      <w:proofErr w:type="gramStart"/>
-      <w:r>
-        <w:rPr>
-          <w:b/>
-        </w:rPr>
-        <w:t>src</w:t>
-      </w:r>
-      <w:proofErr w:type="spellEnd"/>
-      <w:proofErr w:type="gramEnd"/>
-      <w:r>
-        <w:rPr>
-          <w:b/>
-        </w:rPr>
-        <w:t>/</w:t>
-      </w:r>
-      <w:proofErr w:type="spellStart"/>
+      <w:r>
+        <w:rPr>
+          <w:b/>
+        </w:rPr>
+        <w:t>src/</w:t>
+      </w:r>
       <w:r>
         <w:rPr>
           <w:b/>
         </w:rPr>
         <w:t>main</w:t>
       </w:r>
-      <w:proofErr w:type="spellEnd"/>
-      <w:r>
-        <w:rPr>
-          <w:b/>
-        </w:rPr>
-        <w:t>/</w:t>
-      </w:r>
-      <w:proofErr w:type="spellStart"/>
-      <w:r>
-        <w:rPr>
-          <w:b/>
-        </w:rPr>
-        <w:t>java</w:t>
-      </w:r>
-      <w:proofErr w:type="spellEnd"/>
-      <w:r>
-        <w:rPr>
-          <w:b/>
-        </w:rPr>
-        <w:t>/scj28/</w:t>
-      </w:r>
-      <w:proofErr w:type="spellStart"/>
-      <w:r>
-        <w:rPr>
-          <w:b/>
-        </w:rPr>
-        <w:t>java</w:t>
-      </w:r>
-      <w:proofErr w:type="spellEnd"/>
-      <w:r>
-        <w:rPr>
-          <w:b/>
-        </w:rPr>
-        <w:t>/</w:t>
-      </w:r>
-      <w:proofErr w:type="spellStart"/>
-      <w:r>
-        <w:rPr>
-          <w:b/>
-        </w:rPr>
-        <w:t>atividadefinal</w:t>
-      </w:r>
-      <w:proofErr w:type="spellEnd"/>
+      <w:r>
+        <w:rPr>
+          <w:b/>
+        </w:rPr>
+        <w:t>/java/scj28/java/atividadefinal</w:t>
+      </w:r>
     </w:p>
     <w:p>
       <w:r>
@@ -2325,111 +2032,39 @@
         <w:ind w:firstLine="708"/>
       </w:pPr>
       <w:r>
-        <w:t xml:space="preserve">Classe principal do sistema responsável por executar as consultas à base do </w:t>
-      </w:r>
-      <w:proofErr w:type="spellStart"/>
-      <w:r>
-        <w:t>Twitter</w:t>
-      </w:r>
-      <w:proofErr w:type="spellEnd"/>
-      <w:r>
-        <w:t>.</w:t>
+        <w:t>Classe principal do sistema responsável por executar as consultas à base do Twitter.</w:t>
       </w:r>
     </w:p>
     <w:p/>
     <w:p>
-      <w:proofErr w:type="spellStart"/>
-      <w:proofErr w:type="gramStart"/>
-      <w:r>
-        <w:rPr>
-          <w:b/>
-        </w:rPr>
-        <w:t>src</w:t>
-      </w:r>
-      <w:proofErr w:type="spellEnd"/>
-      <w:proofErr w:type="gramEnd"/>
-      <w:r>
-        <w:rPr>
-          <w:b/>
-        </w:rPr>
-        <w:t>/</w:t>
-      </w:r>
-      <w:proofErr w:type="spellStart"/>
+      <w:r>
+        <w:rPr>
+          <w:b/>
+        </w:rPr>
+        <w:t>src/</w:t>
+      </w:r>
       <w:r>
         <w:rPr>
           <w:b/>
         </w:rPr>
         <w:t>main</w:t>
       </w:r>
-      <w:proofErr w:type="spellEnd"/>
-      <w:r>
-        <w:rPr>
-          <w:b/>
-        </w:rPr>
-        <w:t>/</w:t>
-      </w:r>
-      <w:proofErr w:type="spellStart"/>
-      <w:r>
-        <w:rPr>
-          <w:b/>
-        </w:rPr>
-        <w:t>java</w:t>
-      </w:r>
-      <w:proofErr w:type="spellEnd"/>
-      <w:r>
-        <w:rPr>
-          <w:b/>
-        </w:rPr>
-        <w:t>/scj28/</w:t>
-      </w:r>
-      <w:proofErr w:type="spellStart"/>
-      <w:r>
-        <w:rPr>
-          <w:b/>
-        </w:rPr>
-        <w:t>java</w:t>
-      </w:r>
-      <w:proofErr w:type="spellEnd"/>
-      <w:r>
-        <w:rPr>
-          <w:b/>
-        </w:rPr>
-        <w:t>/</w:t>
-      </w:r>
-      <w:proofErr w:type="spellStart"/>
-      <w:r>
-        <w:rPr>
-          <w:b/>
-        </w:rPr>
-        <w:t>atividadefinal</w:t>
-      </w:r>
-      <w:proofErr w:type="spellEnd"/>
-      <w:r>
-        <w:rPr>
-          <w:b/>
-        </w:rPr>
-        <w:t>/</w:t>
-      </w:r>
-      <w:proofErr w:type="spellStart"/>
-      <w:r>
-        <w:rPr>
-          <w:b/>
-        </w:rPr>
-        <w:t>enumeration</w:t>
-      </w:r>
-      <w:proofErr w:type="spellEnd"/>
-    </w:p>
-    <w:p>
-      <w:r>
-        <w:t xml:space="preserve">Pacote que contém as classes </w:t>
-      </w:r>
-      <w:proofErr w:type="spellStart"/>
-      <w:r>
-        <w:t>Enum</w:t>
-      </w:r>
-      <w:proofErr w:type="spellEnd"/>
-      <w:r>
-        <w:t>.</w:t>
+      <w:r>
+        <w:rPr>
+          <w:b/>
+        </w:rPr>
+        <w:t>/java/scj28/java/atividadefinal</w:t>
+      </w:r>
+      <w:r>
+        <w:rPr>
+          <w:b/>
+        </w:rPr>
+        <w:t>/enumeration</w:t>
+      </w:r>
+    </w:p>
+    <w:p>
+      <w:r>
+        <w:t>Pacote que contém as classes Enum.</w:t>
       </w:r>
     </w:p>
     <w:p>
@@ -2451,15 +2086,7 @@
         <w:ind w:firstLine="708"/>
       </w:pPr>
       <w:r>
-        <w:t xml:space="preserve">Classe </w:t>
-      </w:r>
-      <w:proofErr w:type="spellStart"/>
-      <w:r>
-        <w:t>enum</w:t>
-      </w:r>
-      <w:proofErr w:type="spellEnd"/>
-      <w:r>
-        <w:t xml:space="preserve"> que define os tipos de ordenação disponíveis no sistema.</w:t>
+        <w:t>Classe enum que define os tipos de ordenação disponíveis no sistema.</w:t>
       </w:r>
     </w:p>
     <w:p>
@@ -2481,23 +2108,7 @@
         <w:ind w:left="708"/>
       </w:pPr>
       <w:r>
-        <w:t xml:space="preserve">Classe </w:t>
-      </w:r>
-      <w:proofErr w:type="spellStart"/>
-      <w:r>
-        <w:t>enum</w:t>
-      </w:r>
-      <w:proofErr w:type="spellEnd"/>
-      <w:r>
-        <w:t xml:space="preserve"> que define os tipos de ordenação disponíveis do sistema (Por autor ou data do </w:t>
-      </w:r>
-      <w:proofErr w:type="spellStart"/>
-      <w:r>
-        <w:t>tweet</w:t>
-      </w:r>
-      <w:proofErr w:type="spellEnd"/>
-      <w:r>
-        <w:t>).</w:t>
+        <w:t>Classe enum que define os tipos de ordenação disponíveis do sistema (Por autor ou data do tweet).</w:t>
       </w:r>
     </w:p>
     <w:p/>
@@ -2507,86 +2118,30 @@
           <w:b/>
         </w:rPr>
       </w:pPr>
-      <w:proofErr w:type="spellStart"/>
-      <w:proofErr w:type="gramStart"/>
-      <w:r>
-        <w:rPr>
-          <w:b/>
-        </w:rPr>
-        <w:t>src</w:t>
-      </w:r>
-      <w:proofErr w:type="spellEnd"/>
-      <w:proofErr w:type="gramEnd"/>
-      <w:r>
-        <w:rPr>
-          <w:b/>
-        </w:rPr>
-        <w:t>/</w:t>
-      </w:r>
-      <w:proofErr w:type="spellStart"/>
+      <w:r>
+        <w:rPr>
+          <w:b/>
+        </w:rPr>
+        <w:t>src/</w:t>
+      </w:r>
       <w:r>
         <w:rPr>
           <w:b/>
         </w:rPr>
         <w:t>main</w:t>
       </w:r>
-      <w:proofErr w:type="spellEnd"/>
-      <w:r>
-        <w:rPr>
-          <w:b/>
-        </w:rPr>
-        <w:t>/</w:t>
-      </w:r>
-      <w:proofErr w:type="spellStart"/>
-      <w:r>
-        <w:rPr>
-          <w:b/>
-        </w:rPr>
-        <w:t>java</w:t>
-      </w:r>
-      <w:proofErr w:type="spellEnd"/>
-      <w:r>
-        <w:rPr>
-          <w:b/>
-        </w:rPr>
-        <w:t>/scj28/</w:t>
-      </w:r>
-      <w:proofErr w:type="spellStart"/>
-      <w:r>
-        <w:rPr>
-          <w:b/>
-        </w:rPr>
-        <w:t>java</w:t>
-      </w:r>
-      <w:proofErr w:type="spellEnd"/>
-      <w:r>
-        <w:rPr>
-          <w:b/>
-        </w:rPr>
-        <w:t>/</w:t>
-      </w:r>
-      <w:proofErr w:type="spellStart"/>
-      <w:r>
-        <w:rPr>
-          <w:b/>
-        </w:rPr>
-        <w:t>atividadefinal</w:t>
-      </w:r>
-      <w:proofErr w:type="spellEnd"/>
-      <w:r>
-        <w:rPr>
-          <w:b/>
-        </w:rPr>
-        <w:t>/</w:t>
-      </w:r>
-      <w:proofErr w:type="spellStart"/>
-      <w:r>
-        <w:rPr>
-          <w:b/>
-        </w:rPr>
-        <w:t>strategy</w:t>
-      </w:r>
-      <w:proofErr w:type="spellEnd"/>
+      <w:r>
+        <w:rPr>
+          <w:b/>
+        </w:rPr>
+        <w:t>/java/scj28/java/atividadefinal</w:t>
+      </w:r>
+      <w:r>
+        <w:rPr>
+          <w:b/>
+        </w:rPr>
+        <w:t>/strategy</w:t>
+      </w:r>
     </w:p>
     <w:p>
       <w:r>
@@ -2618,13 +2173,8 @@
         <w:t>Interface que define a ação que será executada</w:t>
       </w:r>
       <w:r>
-        <w:t xml:space="preserve"> utilizando o padrão de projetos </w:t>
-      </w:r>
-      <w:proofErr w:type="spellStart"/>
-      <w:r>
-        <w:t>strategy</w:t>
-      </w:r>
-      <w:proofErr w:type="spellEnd"/>
+        <w:t xml:space="preserve"> utilizando o padrão de projetos strategy</w:t>
+      </w:r>
       <w:r>
         <w:t>.</w:t>
       </w:r>
@@ -2651,15 +2201,7 @@
         <w:ind w:left="708"/>
       </w:pPr>
       <w:r>
-        <w:t xml:space="preserve">Ação que busca a quantidade de </w:t>
-      </w:r>
-      <w:proofErr w:type="spellStart"/>
-      <w:r>
-        <w:t>favoritações</w:t>
-      </w:r>
-      <w:proofErr w:type="spellEnd"/>
-      <w:r>
-        <w:t xml:space="preserve"> por dia </w:t>
+        <w:t xml:space="preserve">Ação que busca a quantidade de favoritações por dia </w:t>
       </w:r>
       <w:r>
         <w:t>na última semana.</w:t>
@@ -2709,15 +2251,7 @@
         <w:ind w:left="708"/>
       </w:pPr>
       <w:r>
-        <w:t xml:space="preserve">Ação que busca a quantidade de </w:t>
-      </w:r>
-      <w:proofErr w:type="spellStart"/>
-      <w:r>
-        <w:t>retweets</w:t>
-      </w:r>
-      <w:proofErr w:type="spellEnd"/>
-      <w:r>
-        <w:t xml:space="preserve"> da última semana</w:t>
+        <w:t>Ação que busca a quantidade de retweets da última semana</w:t>
       </w:r>
       <w:r>
         <w:t>.</w:t>
@@ -2790,31 +2324,7 @@
         <w:ind w:left="708"/>
       </w:pPr>
       <w:r>
-        <w:t xml:space="preserve">POJO criado para </w:t>
-      </w:r>
-      <w:proofErr w:type="spellStart"/>
-      <w:r>
-        <w:t>tragefar</w:t>
-      </w:r>
-      <w:proofErr w:type="spellEnd"/>
-      <w:r>
-        <w:t xml:space="preserve"> os dados necessários para executar as ações seguindo o padrão </w:t>
-      </w:r>
-      <w:proofErr w:type="spellStart"/>
-      <w:r>
-        <w:t>Value</w:t>
-      </w:r>
-      <w:proofErr w:type="spellEnd"/>
-      <w:r>
-        <w:t xml:space="preserve"> </w:t>
-      </w:r>
-      <w:proofErr w:type="spellStart"/>
-      <w:r>
-        <w:t>Object</w:t>
-      </w:r>
-      <w:proofErr w:type="spellEnd"/>
-      <w:r>
-        <w:t>.</w:t>
+        <w:t>POJO criado para tragefar os dados necessários para executar as ações seguindo o padrão Value Object.</w:t>
       </w:r>
     </w:p>
     <w:p/>
@@ -2826,66 +2336,720 @@
     </w:p>
     <w:p>
       <w:pPr>
-        <w:rPr>
-          <w:rFonts w:asciiTheme="majorHAnsi" w:eastAsiaTheme="majorEastAsia" w:hAnsiTheme="majorHAnsi" w:cstheme="majorBidi"/>
-          <w:color w:val="000000" w:themeColor="text1"/>
-          <w:sz w:val="32"/>
-          <w:szCs w:val="32"/>
-        </w:rPr>
-      </w:pPr>
-    </w:p>
-    <w:p>
-      <w:pPr>
         <w:pStyle w:val="Ttulo1"/>
-      </w:pPr>
-      <w:bookmarkStart w:id="7" w:name="_Toc468787592"/>
-      <w:r>
+        <w:sectPr>
+          <w:pgSz w:w="11906" w:h="16838"/>
+          <w:pgMar w:top="1417" w:right="1701" w:bottom="1417" w:left="1701" w:header="708" w:footer="708" w:gutter="0"/>
+          <w:cols w:space="708"/>
+          <w:docGrid w:linePitch="360"/>
+        </w:sectPr>
+      </w:pPr>
+    </w:p>
+    <w:p>
+      <w:pPr>
+        <w:pStyle w:val="Ttulo1"/>
+      </w:pPr>
+      <w:bookmarkStart w:id="7" w:name="_Toc468963067"/>
+      <w:r>
+        <w:lastRenderedPageBreak/>
         <w:t>Diagrama de classes</w:t>
       </w:r>
       <w:bookmarkEnd w:id="7"/>
     </w:p>
     <w:p>
-      <w:pPr>
-        <w:rPr>
-          <w:rFonts w:asciiTheme="majorHAnsi" w:eastAsiaTheme="majorEastAsia" w:hAnsiTheme="majorHAnsi" w:cstheme="majorBidi"/>
-          <w:color w:val="000000" w:themeColor="text1"/>
-          <w:sz w:val="32"/>
-          <w:szCs w:val="32"/>
-        </w:rPr>
-      </w:pPr>
-      <w:r>
-        <w:br w:type="page"/>
-      </w:r>
+      <w:r>
+        <w:rPr>
+          <w:noProof/>
+        </w:rPr>
+        <mc:AlternateContent>
+          <mc:Choice Requires="wps">
+            <w:drawing>
+              <wp:anchor distT="0" distB="0" distL="114300" distR="114300" simplePos="0" relativeHeight="251660288" behindDoc="0" locked="0" layoutInCell="1" allowOverlap="1" wp14:anchorId="0EE88FF2" wp14:editId="0AE6E958">
+                <wp:simplePos x="0" y="0"/>
+                <wp:positionH relativeFrom="column">
+                  <wp:posOffset>293370</wp:posOffset>
+                </wp:positionH>
+                <wp:positionV relativeFrom="paragraph">
+                  <wp:posOffset>4709795</wp:posOffset>
+                </wp:positionV>
+                <wp:extent cx="8040370" cy="635"/>
+                <wp:effectExtent l="0" t="0" r="0" b="0"/>
+                <wp:wrapSquare wrapText="bothSides"/>
+                <wp:docPr id="8" name="Caixa de texto 8"/>
+                <wp:cNvGraphicFramePr/>
+                <a:graphic xmlns:a="http://schemas.openxmlformats.org/drawingml/2006/main">
+                  <a:graphicData uri="http://schemas.microsoft.com/office/word/2010/wordprocessingShape">
+                    <wps:wsp>
+                      <wps:cNvSpPr txBox="1"/>
+                      <wps:spPr>
+                        <a:xfrm>
+                          <a:off x="0" y="0"/>
+                          <a:ext cx="8040370" cy="635"/>
+                        </a:xfrm>
+                        <a:prstGeom prst="rect">
+                          <a:avLst/>
+                        </a:prstGeom>
+                        <a:solidFill>
+                          <a:prstClr val="white"/>
+                        </a:solidFill>
+                        <a:ln>
+                          <a:noFill/>
+                        </a:ln>
+                        <a:effectLst/>
+                      </wps:spPr>
+                      <wps:txbx>
+                        <w:txbxContent>
+                          <w:p>
+                            <w:pPr>
+                              <w:pStyle w:val="Legenda"/>
+                              <w:jc w:val="center"/>
+                              <w:rPr>
+                                <w:noProof/>
+                                <w:color w:val="000000" w:themeColor="text1"/>
+                              </w:rPr>
+                            </w:pPr>
+                            <w:r>
+                              <w:rPr>
+                                <w:color w:val="000000" w:themeColor="text1"/>
+                              </w:rPr>
+                              <w:t xml:space="preserve">Figura </w:t>
+                            </w:r>
+                            <w:r>
+                              <w:rPr>
+                                <w:color w:val="000000" w:themeColor="text1"/>
+                              </w:rPr>
+                              <w:fldChar w:fldCharType="begin"/>
+                            </w:r>
+                            <w:r>
+                              <w:rPr>
+                                <w:color w:val="000000" w:themeColor="text1"/>
+                              </w:rPr>
+                              <w:instrText xml:space="preserve"> SEQ Figura \* ARABIC </w:instrText>
+                            </w:r>
+                            <w:r>
+                              <w:rPr>
+                                <w:color w:val="000000" w:themeColor="text1"/>
+                              </w:rPr>
+                              <w:fldChar w:fldCharType="separate"/>
+                            </w:r>
+                            <w:r>
+                              <w:rPr>
+                                <w:noProof/>
+                                <w:color w:val="000000" w:themeColor="text1"/>
+                              </w:rPr>
+                              <w:t>1</w:t>
+                            </w:r>
+                            <w:r>
+                              <w:rPr>
+                                <w:color w:val="000000" w:themeColor="text1"/>
+                              </w:rPr>
+                              <w:fldChar w:fldCharType="end"/>
+                            </w:r>
+                            <w:r>
+                              <w:rPr>
+                                <w:color w:val="000000" w:themeColor="text1"/>
+                              </w:rPr>
+                              <w:t xml:space="preserve"> - Diagrama de Classes</w:t>
+                            </w:r>
+                          </w:p>
+                        </w:txbxContent>
+                      </wps:txbx>
+                      <wps:bodyPr rot="0" spcFirstLastPara="0" vertOverflow="overflow" horzOverflow="overflow" vert="horz" wrap="square" lIns="0" tIns="0" rIns="0" bIns="0" numCol="1" spcCol="0" rtlCol="0" fromWordArt="0" anchor="t" anchorCtr="0" forceAA="0" compatLnSpc="1">
+                        <a:prstTxWarp prst="textNoShape">
+                          <a:avLst/>
+                        </a:prstTxWarp>
+                        <a:spAutoFit/>
+                      </wps:bodyPr>
+                    </wps:wsp>
+                  </a:graphicData>
+                </a:graphic>
+              </wp:anchor>
+            </w:drawing>
+          </mc:Choice>
+          <mc:Fallback>
+            <w:pict>
+              <v:shapetype w14:anchorId="0EE88FF2" id="_x0000_t202" coordsize="21600,21600" o:spt="202" path="m,l,21600r21600,l21600,xe">
+                <v:stroke joinstyle="miter"/>
+                <v:path gradientshapeok="t" o:connecttype="rect"/>
+              </v:shapetype>
+              <v:shape id="Caixa de texto 8" o:spid="_x0000_s1026" type="#_x0000_t202" style="position:absolute;left:0;text-align:left;margin-left:23.1pt;margin-top:370.85pt;width:633.1pt;height:.05pt;z-index:251660288;visibility:visible;mso-wrap-style:square;mso-wrap-distance-left:9pt;mso-wrap-distance-top:0;mso-wrap-distance-right:9pt;mso-wrap-distance-bottom:0;mso-position-horizontal:absolute;mso-position-horizontal-relative:text;mso-position-vertical:absolute;mso-position-vertical-relative:text;v-text-anchor:top" o:gfxdata="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" stroked="f">
+                <v:textbox style="mso-fit-shape-to-text:t" inset="0,0,0,0">
+                  <w:txbxContent>
+                    <w:p>
+                      <w:pPr>
+                        <w:pStyle w:val="Legenda"/>
+                        <w:jc w:val="center"/>
+                        <w:rPr>
+                          <w:noProof/>
+                          <w:color w:val="000000" w:themeColor="text1"/>
+                        </w:rPr>
+                      </w:pPr>
+                      <w:r>
+                        <w:rPr>
+                          <w:color w:val="000000" w:themeColor="text1"/>
+                        </w:rPr>
+                        <w:t xml:space="preserve">Figura </w:t>
+                      </w:r>
+                      <w:r>
+                        <w:rPr>
+                          <w:color w:val="000000" w:themeColor="text1"/>
+                        </w:rPr>
+                        <w:fldChar w:fldCharType="begin"/>
+                      </w:r>
+                      <w:r>
+                        <w:rPr>
+                          <w:color w:val="000000" w:themeColor="text1"/>
+                        </w:rPr>
+                        <w:instrText xml:space="preserve"> SEQ Figura \* ARABIC </w:instrText>
+                      </w:r>
+                      <w:r>
+                        <w:rPr>
+                          <w:color w:val="000000" w:themeColor="text1"/>
+                        </w:rPr>
+                        <w:fldChar w:fldCharType="separate"/>
+                      </w:r>
+                      <w:r>
+                        <w:rPr>
+                          <w:noProof/>
+                          <w:color w:val="000000" w:themeColor="text1"/>
+                        </w:rPr>
+                        <w:t>1</w:t>
+                      </w:r>
+                      <w:r>
+                        <w:rPr>
+                          <w:color w:val="000000" w:themeColor="text1"/>
+                        </w:rPr>
+                        <w:fldChar w:fldCharType="end"/>
+                      </w:r>
+                      <w:r>
+                        <w:rPr>
+                          <w:color w:val="000000" w:themeColor="text1"/>
+                        </w:rPr>
+                        <w:t xml:space="preserve"> - Diagrama de Classes</w:t>
+                      </w:r>
+                    </w:p>
+                  </w:txbxContent>
+                </v:textbox>
+                <w10:wrap type="square"/>
+              </v:shape>
+            </w:pict>
+          </mc:Fallback>
+        </mc:AlternateContent>
+      </w:r>
+      <w:r>
+        <w:rPr>
+          <w:noProof/>
+          <w:lang w:eastAsia="pt-BR"/>
+        </w:rPr>
+        <w:drawing>
+          <wp:anchor distT="0" distB="0" distL="114300" distR="114300" simplePos="0" relativeHeight="251658240" behindDoc="1" locked="0" layoutInCell="1" allowOverlap="1" wp14:anchorId="126E742A" wp14:editId="326B21C3">
+            <wp:simplePos x="0" y="0"/>
+            <wp:positionH relativeFrom="margin">
+              <wp:posOffset>293370</wp:posOffset>
+            </wp:positionH>
+            <wp:positionV relativeFrom="paragraph">
+              <wp:posOffset>290195</wp:posOffset>
+            </wp:positionV>
+            <wp:extent cx="8040370" cy="4526915"/>
+            <wp:effectExtent l="0" t="0" r="0" b="6985"/>
+            <wp:wrapSquare wrapText="bothSides"/>
+            <wp:docPr id="3" name="Imagem 3"/>
+            <wp:cNvGraphicFramePr>
+              <a:graphicFrameLocks xmlns:a="http://schemas.openxmlformats.org/drawingml/2006/main" noChangeAspect="1"/>
+            </wp:cNvGraphicFramePr>
+            <a:graphic xmlns:a="http://schemas.openxmlformats.org/drawingml/2006/main">
+              <a:graphicData uri="http://schemas.openxmlformats.org/drawingml/2006/picture">
+                <pic:pic xmlns:pic="http://schemas.openxmlformats.org/drawingml/2006/picture">
+                  <pic:nvPicPr>
+                    <pic:cNvPr id="3" name="Diagrama_Classes.jpg"/>
+                    <pic:cNvPicPr/>
+                  </pic:nvPicPr>
+                  <pic:blipFill>
+                    <a:blip r:embed="rId7" cstate="print">
+                      <a:extLst>
+                        <a:ext uri="{28A0092B-C50C-407E-A947-70E740481C1C}">
+                          <a14:useLocalDpi xmlns:a14="http://schemas.microsoft.com/office/drawing/2010/main" val="0"/>
+                        </a:ext>
+                      </a:extLst>
+                    </a:blip>
+                    <a:stretch>
+                      <a:fillRect/>
+                    </a:stretch>
+                  </pic:blipFill>
+                  <pic:spPr>
+                    <a:xfrm>
+                      <a:off x="0" y="0"/>
+                      <a:ext cx="8040370" cy="4526915"/>
+                    </a:xfrm>
+                    <a:prstGeom prst="rect">
+                      <a:avLst/>
+                    </a:prstGeom>
+                  </pic:spPr>
+                </pic:pic>
+              </a:graphicData>
+            </a:graphic>
+            <wp14:sizeRelH relativeFrom="margin">
+              <wp14:pctWidth>0</wp14:pctWidth>
+            </wp14:sizeRelH>
+            <wp14:sizeRelV relativeFrom="margin">
+              <wp14:pctHeight>0</wp14:pctHeight>
+            </wp14:sizeRelV>
+          </wp:anchor>
+        </w:drawing>
+      </w:r>
+    </w:p>
+    <w:p>
+      <w:pPr>
+        <w:sectPr>
+          <w:pgSz w:w="16838" w:h="11906" w:orient="landscape"/>
+          <w:pgMar w:top="1701" w:right="1418" w:bottom="1701" w:left="1418" w:header="709" w:footer="709" w:gutter="0"/>
+          <w:cols w:space="708"/>
+          <w:docGrid w:linePitch="360"/>
+        </w:sectPr>
+      </w:pPr>
     </w:p>
     <w:p>
       <w:pPr>
         <w:pStyle w:val="Ttulo1"/>
       </w:pPr>
-      <w:bookmarkStart w:id="8" w:name="_Toc468787593"/>
+      <w:bookmarkStart w:id="8" w:name="_Toc468963068"/>
       <w:r>
         <w:lastRenderedPageBreak/>
         <w:t>Diagrama de sequência</w:t>
       </w:r>
       <w:bookmarkEnd w:id="8"/>
     </w:p>
-    <w:p>
-      <w:pPr>
-        <w:rPr>
-          <w:rFonts w:asciiTheme="majorHAnsi" w:eastAsiaTheme="majorEastAsia" w:hAnsiTheme="majorHAnsi" w:cstheme="majorBidi"/>
+    <w:p/>
+    <w:p>
+      <w:pPr>
+        <w:keepNext/>
+      </w:pPr>
+      <w:r>
+        <w:rPr>
+          <w:noProof/>
+          <w:lang w:eastAsia="pt-BR"/>
+        </w:rPr>
+        <w:drawing>
+          <wp:inline distT="0" distB="0" distL="0" distR="0" wp14:anchorId="16C4DD25" wp14:editId="196485F9">
+            <wp:extent cx="5800507" cy="5158163"/>
+            <wp:effectExtent l="0" t="0" r="0" b="4445"/>
+            <wp:docPr id="4" name="Imagem 4"/>
+            <wp:cNvGraphicFramePr>
+              <a:graphicFrameLocks xmlns:a="http://schemas.openxmlformats.org/drawingml/2006/main" noChangeAspect="1"/>
+            </wp:cNvGraphicFramePr>
+            <a:graphic xmlns:a="http://schemas.openxmlformats.org/drawingml/2006/main">
+              <a:graphicData uri="http://schemas.openxmlformats.org/drawingml/2006/picture">
+                <pic:pic xmlns:pic="http://schemas.openxmlformats.org/drawingml/2006/picture">
+                  <pic:nvPicPr>
+                    <pic:cNvPr id="4" name="SD_COUNT_FAVORITES.jpg"/>
+                    <pic:cNvPicPr/>
+                  </pic:nvPicPr>
+                  <pic:blipFill>
+                    <a:blip r:embed="rId8" cstate="print">
+                      <a:extLst>
+                        <a:ext uri="{28A0092B-C50C-407E-A947-70E740481C1C}">
+                          <a14:useLocalDpi xmlns:a14="http://schemas.microsoft.com/office/drawing/2010/main" val="0"/>
+                        </a:ext>
+                      </a:extLst>
+                    </a:blip>
+                    <a:stretch>
+                      <a:fillRect/>
+                    </a:stretch>
+                  </pic:blipFill>
+                  <pic:spPr>
+                    <a:xfrm>
+                      <a:off x="0" y="0"/>
+                      <a:ext cx="5803097" cy="5160466"/>
+                    </a:xfrm>
+                    <a:prstGeom prst="rect">
+                      <a:avLst/>
+                    </a:prstGeom>
+                  </pic:spPr>
+                </pic:pic>
+              </a:graphicData>
+            </a:graphic>
+          </wp:inline>
+        </w:drawing>
+      </w:r>
+    </w:p>
+    <w:p>
+      <w:pPr>
+        <w:pStyle w:val="Legenda"/>
+        <w:jc w:val="center"/>
+        <w:rPr>
           <w:color w:val="000000" w:themeColor="text1"/>
-          <w:sz w:val="32"/>
-          <w:szCs w:val="32"/>
-        </w:rPr>
-      </w:pPr>
-      <w:r>
-        <w:br w:type="page"/>
+        </w:rPr>
+      </w:pPr>
+      <w:r>
+        <w:rPr>
+          <w:color w:val="000000" w:themeColor="text1"/>
+        </w:rPr>
+        <w:t xml:space="preserve">Figura </w:t>
+      </w:r>
+      <w:r>
+        <w:rPr>
+          <w:color w:val="000000" w:themeColor="text1"/>
+        </w:rPr>
+        <w:fldChar w:fldCharType="begin"/>
+      </w:r>
+      <w:r>
+        <w:rPr>
+          <w:color w:val="000000" w:themeColor="text1"/>
+        </w:rPr>
+        <w:instrText xml:space="preserve"> SEQ Figura \* ARABIC </w:instrText>
+      </w:r>
+      <w:r>
+        <w:rPr>
+          <w:color w:val="000000" w:themeColor="text1"/>
+        </w:rPr>
+        <w:fldChar w:fldCharType="separate"/>
+      </w:r>
+      <w:r>
+        <w:rPr>
+          <w:noProof/>
+          <w:color w:val="000000" w:themeColor="text1"/>
+        </w:rPr>
+        <w:t>2</w:t>
+      </w:r>
+      <w:r>
+        <w:rPr>
+          <w:color w:val="000000" w:themeColor="text1"/>
+        </w:rPr>
+        <w:fldChar w:fldCharType="end"/>
+      </w:r>
+      <w:r>
+        <w:rPr>
+          <w:color w:val="000000" w:themeColor="text1"/>
+        </w:rPr>
+        <w:t xml:space="preserve"> - Diagrama de Sequência - Contar Favoritos</w:t>
+      </w:r>
+    </w:p>
+    <w:p>
+      <w:pPr>
+        <w:keepNext/>
+      </w:pPr>
+      <w:r>
+        <w:rPr>
+          <w:noProof/>
+          <w:lang w:eastAsia="pt-BR"/>
+        </w:rPr>
+        <w:lastRenderedPageBreak/>
+        <w:drawing>
+          <wp:inline distT="0" distB="0" distL="0" distR="0">
+            <wp:extent cx="5924550" cy="5400040"/>
+            <wp:effectExtent l="0" t="0" r="0" b="0"/>
+            <wp:docPr id="5" name="Imagem 5"/>
+            <wp:cNvGraphicFramePr>
+              <a:graphicFrameLocks xmlns:a="http://schemas.openxmlformats.org/drawingml/2006/main" noChangeAspect="1"/>
+            </wp:cNvGraphicFramePr>
+            <a:graphic xmlns:a="http://schemas.openxmlformats.org/drawingml/2006/main">
+              <a:graphicData uri="http://schemas.openxmlformats.org/drawingml/2006/picture">
+                <pic:pic xmlns:pic="http://schemas.openxmlformats.org/drawingml/2006/picture">
+                  <pic:nvPicPr>
+                    <pic:cNvPr id="5" name="SD_COUNT_RETWEETS.jpg"/>
+                    <pic:cNvPicPr/>
+                  </pic:nvPicPr>
+                  <pic:blipFill>
+                    <a:blip r:embed="rId9" cstate="print">
+                      <a:extLst>
+                        <a:ext uri="{28A0092B-C50C-407E-A947-70E740481C1C}">
+                          <a14:useLocalDpi xmlns:a14="http://schemas.microsoft.com/office/drawing/2010/main" val="0"/>
+                        </a:ext>
+                      </a:extLst>
+                    </a:blip>
+                    <a:stretch>
+                      <a:fillRect/>
+                    </a:stretch>
+                  </pic:blipFill>
+                  <pic:spPr>
+                    <a:xfrm>
+                      <a:off x="0" y="0"/>
+                      <a:ext cx="5924550" cy="5400040"/>
+                    </a:xfrm>
+                    <a:prstGeom prst="rect">
+                      <a:avLst/>
+                    </a:prstGeom>
+                  </pic:spPr>
+                </pic:pic>
+              </a:graphicData>
+            </a:graphic>
+          </wp:inline>
+        </w:drawing>
+      </w:r>
+    </w:p>
+    <w:p>
+      <w:pPr>
+        <w:pStyle w:val="Legenda"/>
+        <w:jc w:val="center"/>
+        <w:rPr>
+          <w:color w:val="000000" w:themeColor="text1"/>
+        </w:rPr>
+      </w:pPr>
+      <w:r>
+        <w:rPr>
+          <w:color w:val="000000" w:themeColor="text1"/>
+        </w:rPr>
+        <w:t xml:space="preserve">Figura </w:t>
+      </w:r>
+      <w:r>
+        <w:rPr>
+          <w:color w:val="000000" w:themeColor="text1"/>
+        </w:rPr>
+        <w:fldChar w:fldCharType="begin"/>
+      </w:r>
+      <w:r>
+        <w:rPr>
+          <w:color w:val="000000" w:themeColor="text1"/>
+        </w:rPr>
+        <w:instrText xml:space="preserve"> SEQ Figura \* ARABIC </w:instrText>
+      </w:r>
+      <w:r>
+        <w:rPr>
+          <w:color w:val="000000" w:themeColor="text1"/>
+        </w:rPr>
+        <w:fldChar w:fldCharType="separate"/>
+      </w:r>
+      <w:r>
+        <w:rPr>
+          <w:noProof/>
+          <w:color w:val="000000" w:themeColor="text1"/>
+        </w:rPr>
+        <w:t>3</w:t>
+      </w:r>
+      <w:r>
+        <w:rPr>
+          <w:color w:val="000000" w:themeColor="text1"/>
+        </w:rPr>
+        <w:fldChar w:fldCharType="end"/>
+      </w:r>
+      <w:r>
+        <w:rPr>
+          <w:color w:val="000000" w:themeColor="text1"/>
+        </w:rPr>
+        <w:t xml:space="preserve"> - Diagrama de Sequências - Contar Retweets</w:t>
+      </w:r>
+    </w:p>
+    <w:p>
+      <w:pPr>
+        <w:keepNext/>
+      </w:pPr>
+      <w:r>
+        <w:rPr>
+          <w:noProof/>
+          <w:lang w:eastAsia="pt-BR"/>
+        </w:rPr>
+        <w:lastRenderedPageBreak/>
+        <w:drawing>
+          <wp:inline distT="0" distB="0" distL="0" distR="0">
+            <wp:extent cx="5949315" cy="5400040"/>
+            <wp:effectExtent l="0" t="0" r="0" b="0"/>
+            <wp:docPr id="6" name="Imagem 6"/>
+            <wp:cNvGraphicFramePr>
+              <a:graphicFrameLocks xmlns:a="http://schemas.openxmlformats.org/drawingml/2006/main" noChangeAspect="1"/>
+            </wp:cNvGraphicFramePr>
+            <a:graphic xmlns:a="http://schemas.openxmlformats.org/drawingml/2006/main">
+              <a:graphicData uri="http://schemas.openxmlformats.org/drawingml/2006/picture">
+                <pic:pic xmlns:pic="http://schemas.openxmlformats.org/drawingml/2006/picture">
+                  <pic:nvPicPr>
+                    <pic:cNvPr id="6" name="SD_COUNT_TWEETS.jpg"/>
+                    <pic:cNvPicPr/>
+                  </pic:nvPicPr>
+                  <pic:blipFill>
+                    <a:blip r:embed="rId10" cstate="print">
+                      <a:extLst>
+                        <a:ext uri="{28A0092B-C50C-407E-A947-70E740481C1C}">
+                          <a14:useLocalDpi xmlns:a14="http://schemas.microsoft.com/office/drawing/2010/main" val="0"/>
+                        </a:ext>
+                      </a:extLst>
+                    </a:blip>
+                    <a:stretch>
+                      <a:fillRect/>
+                    </a:stretch>
+                  </pic:blipFill>
+                  <pic:spPr>
+                    <a:xfrm>
+                      <a:off x="0" y="0"/>
+                      <a:ext cx="5949315" cy="5400040"/>
+                    </a:xfrm>
+                    <a:prstGeom prst="rect">
+                      <a:avLst/>
+                    </a:prstGeom>
+                  </pic:spPr>
+                </pic:pic>
+              </a:graphicData>
+            </a:graphic>
+          </wp:inline>
+        </w:drawing>
+      </w:r>
+    </w:p>
+    <w:p>
+      <w:pPr>
+        <w:pStyle w:val="Legenda"/>
+        <w:jc w:val="center"/>
+        <w:rPr>
+          <w:color w:val="000000" w:themeColor="text1"/>
+        </w:rPr>
+      </w:pPr>
+      <w:r>
+        <w:rPr>
+          <w:color w:val="000000" w:themeColor="text1"/>
+        </w:rPr>
+        <w:t xml:space="preserve">Figura </w:t>
+      </w:r>
+      <w:r>
+        <w:rPr>
+          <w:color w:val="000000" w:themeColor="text1"/>
+        </w:rPr>
+        <w:fldChar w:fldCharType="begin"/>
+      </w:r>
+      <w:r>
+        <w:rPr>
+          <w:color w:val="000000" w:themeColor="text1"/>
+        </w:rPr>
+        <w:instrText xml:space="preserve"> SEQ Figura \* ARABIC </w:instrText>
+      </w:r>
+      <w:r>
+        <w:rPr>
+          <w:color w:val="000000" w:themeColor="text1"/>
+        </w:rPr>
+        <w:fldChar w:fldCharType="separate"/>
+      </w:r>
+      <w:r>
+        <w:rPr>
+          <w:noProof/>
+          <w:color w:val="000000" w:themeColor="text1"/>
+        </w:rPr>
+        <w:t>4</w:t>
+      </w:r>
+      <w:r>
+        <w:rPr>
+          <w:color w:val="000000" w:themeColor="text1"/>
+        </w:rPr>
+        <w:fldChar w:fldCharType="end"/>
+      </w:r>
+      <w:r>
+        <w:rPr>
+          <w:color w:val="000000" w:themeColor="text1"/>
+        </w:rPr>
+        <w:t xml:space="preserve"> - Diagrama de Sequência - Contar Tweets</w:t>
+      </w:r>
+    </w:p>
+    <w:p>
+      <w:pPr>
+        <w:keepNext/>
+      </w:pPr>
+      <w:r>
+        <w:rPr>
+          <w:noProof/>
+          <w:lang w:eastAsia="pt-BR"/>
+        </w:rPr>
+        <w:lastRenderedPageBreak/>
+        <w:drawing>
+          <wp:inline distT="0" distB="0" distL="0" distR="0" wp14:anchorId="499740E3" wp14:editId="4AA1141D">
+            <wp:extent cx="5960110" cy="5400040"/>
+            <wp:effectExtent l="0" t="0" r="2540" b="0"/>
+            <wp:docPr id="7" name="Imagem 7"/>
+            <wp:cNvGraphicFramePr>
+              <a:graphicFrameLocks xmlns:a="http://schemas.openxmlformats.org/drawingml/2006/main" noChangeAspect="1"/>
+            </wp:cNvGraphicFramePr>
+            <a:graphic xmlns:a="http://schemas.openxmlformats.org/drawingml/2006/main">
+              <a:graphicData uri="http://schemas.openxmlformats.org/drawingml/2006/picture">
+                <pic:pic xmlns:pic="http://schemas.openxmlformats.org/drawingml/2006/picture">
+                  <pic:nvPicPr>
+                    <pic:cNvPr id="7" name="SD_ORDER_BY.jpg"/>
+                    <pic:cNvPicPr/>
+                  </pic:nvPicPr>
+                  <pic:blipFill>
+                    <a:blip r:embed="rId11" cstate="print">
+                      <a:extLst>
+                        <a:ext uri="{28A0092B-C50C-407E-A947-70E740481C1C}">
+                          <a14:useLocalDpi xmlns:a14="http://schemas.microsoft.com/office/drawing/2010/main" val="0"/>
+                        </a:ext>
+                      </a:extLst>
+                    </a:blip>
+                    <a:stretch>
+                      <a:fillRect/>
+                    </a:stretch>
+                  </pic:blipFill>
+                  <pic:spPr>
+                    <a:xfrm>
+                      <a:off x="0" y="0"/>
+                      <a:ext cx="5960110" cy="5400040"/>
+                    </a:xfrm>
+                    <a:prstGeom prst="rect">
+                      <a:avLst/>
+                    </a:prstGeom>
+                  </pic:spPr>
+                </pic:pic>
+              </a:graphicData>
+            </a:graphic>
+          </wp:inline>
+        </w:drawing>
+      </w:r>
+    </w:p>
+    <w:p>
+      <w:pPr>
+        <w:pStyle w:val="Legenda"/>
+        <w:jc w:val="center"/>
+        <w:rPr>
+          <w:color w:val="000000" w:themeColor="text1"/>
+        </w:rPr>
+        <w:sectPr>
+          <w:pgSz w:w="11906" w:h="16838"/>
+          <w:pgMar w:top="1418" w:right="1701" w:bottom="1418" w:left="1701" w:header="709" w:footer="709" w:gutter="0"/>
+          <w:cols w:space="708"/>
+          <w:docGrid w:linePitch="360"/>
+        </w:sectPr>
+      </w:pPr>
+      <w:r>
+        <w:rPr>
+          <w:color w:val="000000" w:themeColor="text1"/>
+        </w:rPr>
+        <w:t xml:space="preserve">Figura </w:t>
+      </w:r>
+      <w:r>
+        <w:rPr>
+          <w:color w:val="000000" w:themeColor="text1"/>
+        </w:rPr>
+        <w:fldChar w:fldCharType="begin"/>
+      </w:r>
+      <w:r>
+        <w:rPr>
+          <w:color w:val="000000" w:themeColor="text1"/>
+        </w:rPr>
+        <w:instrText xml:space="preserve"> SEQ Figura \* ARABIC </w:instrText>
+      </w:r>
+      <w:r>
+        <w:rPr>
+          <w:color w:val="000000" w:themeColor="text1"/>
+        </w:rPr>
+        <w:fldChar w:fldCharType="separate"/>
+      </w:r>
+      <w:r>
+        <w:rPr>
+          <w:noProof/>
+          <w:color w:val="000000" w:themeColor="text1"/>
+        </w:rPr>
+        <w:t>5</w:t>
+      </w:r>
+      <w:r>
+        <w:rPr>
+          <w:color w:val="000000" w:themeColor="text1"/>
+        </w:rPr>
+        <w:fldChar w:fldCharType="end"/>
+      </w:r>
+      <w:r>
+        <w:rPr>
+          <w:color w:val="000000" w:themeColor="text1"/>
+        </w:rPr>
+        <w:t xml:space="preserve"> - Diagrama de Sequência - Ordenar</w:t>
       </w:r>
     </w:p>
     <w:p>
       <w:pPr>
         <w:pStyle w:val="Ttulo1"/>
       </w:pPr>
-      <w:bookmarkStart w:id="9" w:name="_Toc468787594"/>
+      <w:bookmarkStart w:id="9" w:name="_Toc468963069"/>
       <w:r>
         <w:lastRenderedPageBreak/>
         <w:t>Capturas de tela e aplicação</w:t>
@@ -3198,27 +3362,7 @@
           <w:sz w:val="20"/>
           <w:szCs w:val="20"/>
         </w:rPr>
-        <w:t xml:space="preserve">Quantidade por dia de </w:t>
-      </w:r>
-      <w:proofErr w:type="spellStart"/>
-      <w:r>
-        <w:rPr>
-          <w:rFonts w:ascii="Consolas" w:hAnsi="Consolas" w:cs="Consolas"/>
-          <w:color w:val="000000"/>
-          <w:sz w:val="20"/>
-          <w:szCs w:val="20"/>
-        </w:rPr>
-        <w:t>retweets</w:t>
-      </w:r>
-      <w:proofErr w:type="spellEnd"/>
-      <w:r>
-        <w:rPr>
-          <w:rFonts w:ascii="Consolas" w:hAnsi="Consolas" w:cs="Consolas"/>
-          <w:color w:val="000000"/>
-          <w:sz w:val="20"/>
-          <w:szCs w:val="20"/>
-        </w:rPr>
-        <w:t xml:space="preserve"> da última semana:</w:t>
+        <w:t>Quantidade por dia de retweets da última semana:</w:t>
       </w:r>
     </w:p>
     <w:p>
@@ -3366,27 +3510,7 @@
           <w:sz w:val="20"/>
           <w:szCs w:val="20"/>
         </w:rPr>
-        <w:t xml:space="preserve">2016-11-05 34 </w:t>
-      </w:r>
-      <w:proofErr w:type="spellStart"/>
-      <w:r>
-        <w:rPr>
-          <w:rFonts w:ascii="Consolas" w:hAnsi="Consolas" w:cs="Consolas"/>
-          <w:color w:val="000000"/>
-          <w:sz w:val="20"/>
-          <w:szCs w:val="20"/>
-        </w:rPr>
-        <w:t>retweets</w:t>
-      </w:r>
-      <w:proofErr w:type="spellEnd"/>
-      <w:r>
-        <w:rPr>
-          <w:rFonts w:ascii="Consolas" w:hAnsi="Consolas" w:cs="Consolas"/>
-          <w:color w:val="000000"/>
-          <w:sz w:val="20"/>
-          <w:szCs w:val="20"/>
-        </w:rPr>
-        <w:t>.</w:t>
+        <w:t>2016-11-05 34 retweets.</w:t>
       </w:r>
     </w:p>
     <w:p>
@@ -3409,27 +3533,7 @@
           <w:sz w:val="20"/>
           <w:szCs w:val="20"/>
         </w:rPr>
-        <w:t xml:space="preserve">2016-11-06 24 </w:t>
-      </w:r>
-      <w:proofErr w:type="spellStart"/>
-      <w:r>
-        <w:rPr>
-          <w:rFonts w:ascii="Consolas" w:hAnsi="Consolas" w:cs="Consolas"/>
-          <w:color w:val="000000"/>
-          <w:sz w:val="20"/>
-          <w:szCs w:val="20"/>
-        </w:rPr>
-        <w:t>retweets</w:t>
-      </w:r>
-      <w:proofErr w:type="spellEnd"/>
-      <w:r>
-        <w:rPr>
-          <w:rFonts w:ascii="Consolas" w:hAnsi="Consolas" w:cs="Consolas"/>
-          <w:color w:val="000000"/>
-          <w:sz w:val="20"/>
-          <w:szCs w:val="20"/>
-        </w:rPr>
-        <w:t>.</w:t>
+        <w:t>2016-11-06 24 retweets.</w:t>
       </w:r>
     </w:p>
     <w:p>
@@ -3475,27 +3579,7 @@
           <w:sz w:val="20"/>
           <w:szCs w:val="20"/>
         </w:rPr>
-        <w:t xml:space="preserve">Quantidade por dia de </w:t>
-      </w:r>
-      <w:proofErr w:type="spellStart"/>
-      <w:r>
-        <w:rPr>
-          <w:rFonts w:ascii="Consolas" w:hAnsi="Consolas" w:cs="Consolas"/>
-          <w:color w:val="000000"/>
-          <w:sz w:val="20"/>
-          <w:szCs w:val="20"/>
-        </w:rPr>
-        <w:t>favoritações</w:t>
-      </w:r>
-      <w:proofErr w:type="spellEnd"/>
-      <w:r>
-        <w:rPr>
-          <w:rFonts w:ascii="Consolas" w:hAnsi="Consolas" w:cs="Consolas"/>
-          <w:color w:val="000000"/>
-          <w:sz w:val="20"/>
-          <w:szCs w:val="20"/>
-        </w:rPr>
-        <w:t xml:space="preserve"> da última semana:</w:t>
+        <w:t>Quantidade por dia de favoritações da última semana:</w:t>
       </w:r>
     </w:p>
     <w:p>
@@ -3518,27 +3602,7 @@
           <w:sz w:val="20"/>
           <w:szCs w:val="20"/>
         </w:rPr>
-        <w:t xml:space="preserve">2016-10-31 31 </w:t>
-      </w:r>
-      <w:proofErr w:type="spellStart"/>
-      <w:r>
-        <w:rPr>
-          <w:rFonts w:ascii="Consolas" w:hAnsi="Consolas" w:cs="Consolas"/>
-          <w:color w:val="000000"/>
-          <w:sz w:val="20"/>
-          <w:szCs w:val="20"/>
-        </w:rPr>
-        <w:t>favoritações</w:t>
-      </w:r>
-      <w:proofErr w:type="spellEnd"/>
-      <w:r>
-        <w:rPr>
-          <w:rFonts w:ascii="Consolas" w:hAnsi="Consolas" w:cs="Consolas"/>
-          <w:color w:val="000000"/>
-          <w:sz w:val="20"/>
-          <w:szCs w:val="20"/>
-        </w:rPr>
-        <w:t>.</w:t>
+        <w:t>2016-10-31 31 favoritações.</w:t>
       </w:r>
     </w:p>
     <w:p>
@@ -3561,27 +3625,7 @@
           <w:sz w:val="20"/>
           <w:szCs w:val="20"/>
         </w:rPr>
-        <w:t xml:space="preserve">2016-11-01 15 </w:t>
-      </w:r>
-      <w:proofErr w:type="spellStart"/>
-      <w:r>
-        <w:rPr>
-          <w:rFonts w:ascii="Consolas" w:hAnsi="Consolas" w:cs="Consolas"/>
-          <w:color w:val="000000"/>
-          <w:sz w:val="20"/>
-          <w:szCs w:val="20"/>
-        </w:rPr>
-        <w:t>favoritações</w:t>
-      </w:r>
-      <w:proofErr w:type="spellEnd"/>
-      <w:r>
-        <w:rPr>
-          <w:rFonts w:ascii="Consolas" w:hAnsi="Consolas" w:cs="Consolas"/>
-          <w:color w:val="000000"/>
-          <w:sz w:val="20"/>
-          <w:szCs w:val="20"/>
-        </w:rPr>
-        <w:t>.</w:t>
+        <w:t>2016-11-01 15 favoritações.</w:t>
       </w:r>
     </w:p>
     <w:p>
@@ -3604,27 +3648,7 @@
           <w:sz w:val="20"/>
           <w:szCs w:val="20"/>
         </w:rPr>
-        <w:t xml:space="preserve">2016-11-02 13 </w:t>
-      </w:r>
-      <w:proofErr w:type="spellStart"/>
-      <w:r>
-        <w:rPr>
-          <w:rFonts w:ascii="Consolas" w:hAnsi="Consolas" w:cs="Consolas"/>
-          <w:color w:val="000000"/>
-          <w:sz w:val="20"/>
-          <w:szCs w:val="20"/>
-        </w:rPr>
-        <w:t>favoritações</w:t>
-      </w:r>
-      <w:proofErr w:type="spellEnd"/>
-      <w:r>
-        <w:rPr>
-          <w:rFonts w:ascii="Consolas" w:hAnsi="Consolas" w:cs="Consolas"/>
-          <w:color w:val="000000"/>
-          <w:sz w:val="20"/>
-          <w:szCs w:val="20"/>
-        </w:rPr>
-        <w:t>.</w:t>
+        <w:t>2016-11-02 13 favoritações.</w:t>
       </w:r>
     </w:p>
     <w:p>
@@ -3647,27 +3671,7 @@
           <w:sz w:val="20"/>
           <w:szCs w:val="20"/>
         </w:rPr>
-        <w:t xml:space="preserve">2016-11-03 31 </w:t>
-      </w:r>
-      <w:proofErr w:type="spellStart"/>
-      <w:r>
-        <w:rPr>
-          <w:rFonts w:ascii="Consolas" w:hAnsi="Consolas" w:cs="Consolas"/>
-          <w:color w:val="000000"/>
-          <w:sz w:val="20"/>
-          <w:szCs w:val="20"/>
-        </w:rPr>
-        <w:t>favoritações</w:t>
-      </w:r>
-      <w:proofErr w:type="spellEnd"/>
-      <w:r>
-        <w:rPr>
-          <w:rFonts w:ascii="Consolas" w:hAnsi="Consolas" w:cs="Consolas"/>
-          <w:color w:val="000000"/>
-          <w:sz w:val="20"/>
-          <w:szCs w:val="20"/>
-        </w:rPr>
-        <w:t>.</w:t>
+        <w:t>2016-11-03 31 favoritações.</w:t>
       </w:r>
     </w:p>
     <w:p>
@@ -3690,27 +3694,7 @@
           <w:sz w:val="20"/>
           <w:szCs w:val="20"/>
         </w:rPr>
-        <w:t xml:space="preserve">2016-11-04 16 </w:t>
-      </w:r>
-      <w:proofErr w:type="spellStart"/>
-      <w:r>
-        <w:rPr>
-          <w:rFonts w:ascii="Consolas" w:hAnsi="Consolas" w:cs="Consolas"/>
-          <w:color w:val="000000"/>
-          <w:sz w:val="20"/>
-          <w:szCs w:val="20"/>
-        </w:rPr>
-        <w:t>favoritações</w:t>
-      </w:r>
-      <w:proofErr w:type="spellEnd"/>
-      <w:r>
-        <w:rPr>
-          <w:rFonts w:ascii="Consolas" w:hAnsi="Consolas" w:cs="Consolas"/>
-          <w:color w:val="000000"/>
-          <w:sz w:val="20"/>
-          <w:szCs w:val="20"/>
-        </w:rPr>
-        <w:t>.</w:t>
+        <w:t>2016-11-04 16 favoritações.</w:t>
       </w:r>
     </w:p>
     <w:p>
@@ -3733,27 +3717,7 @@
           <w:sz w:val="20"/>
           <w:szCs w:val="20"/>
         </w:rPr>
-        <w:t xml:space="preserve">2016-11-05 12 </w:t>
-      </w:r>
-      <w:proofErr w:type="spellStart"/>
-      <w:r>
-        <w:rPr>
-          <w:rFonts w:ascii="Consolas" w:hAnsi="Consolas" w:cs="Consolas"/>
-          <w:color w:val="000000"/>
-          <w:sz w:val="20"/>
-          <w:szCs w:val="20"/>
-        </w:rPr>
-        <w:t>favoritações</w:t>
-      </w:r>
-      <w:proofErr w:type="spellEnd"/>
-      <w:r>
-        <w:rPr>
-          <w:rFonts w:ascii="Consolas" w:hAnsi="Consolas" w:cs="Consolas"/>
-          <w:color w:val="000000"/>
-          <w:sz w:val="20"/>
-          <w:szCs w:val="20"/>
-        </w:rPr>
-        <w:t>.</w:t>
+        <w:t>2016-11-05 12 favoritações.</w:t>
       </w:r>
     </w:p>
     <w:p>
@@ -3776,27 +3740,7 @@
           <w:sz w:val="20"/>
           <w:szCs w:val="20"/>
         </w:rPr>
-        <w:t xml:space="preserve">2016-11-06 3 </w:t>
-      </w:r>
-      <w:proofErr w:type="spellStart"/>
-      <w:r>
-        <w:rPr>
-          <w:rFonts w:ascii="Consolas" w:hAnsi="Consolas" w:cs="Consolas"/>
-          <w:color w:val="000000"/>
-          <w:sz w:val="20"/>
-          <w:szCs w:val="20"/>
-        </w:rPr>
-        <w:t>favoritações</w:t>
-      </w:r>
-      <w:proofErr w:type="spellEnd"/>
-      <w:r>
-        <w:rPr>
-          <w:rFonts w:ascii="Consolas" w:hAnsi="Consolas" w:cs="Consolas"/>
-          <w:color w:val="000000"/>
-          <w:sz w:val="20"/>
-          <w:szCs w:val="20"/>
-        </w:rPr>
-        <w:t>.</w:t>
+        <w:t>2016-11-06 3 favoritações.</w:t>
       </w:r>
     </w:p>
     <w:p>
@@ -3917,7 +3861,7 @@
       <w:pPr>
         <w:pStyle w:val="Ttulo1"/>
       </w:pPr>
-      <w:bookmarkStart w:id="10" w:name="_Toc468787595"/>
+      <w:bookmarkStart w:id="10" w:name="_Toc468963070"/>
       <w:r>
         <w:lastRenderedPageBreak/>
         <w:t>GitHub</w:t>
@@ -3932,7 +3876,7 @@
       <w:r>
         <w:t xml:space="preserve">O código fonte da aplicação está disponível em: </w:t>
       </w:r>
-      <w:hyperlink r:id="rId7" w:history="1">
+      <w:hyperlink r:id="rId12" w:history="1">
         <w:r>
           <w:rPr>
             <w:rStyle w:val="Hyperlink"/>
@@ -4879,6 +4823,25 @@
       <w:color w:val="000000" w:themeColor="text1"/>
     </w:rPr>
   </w:style>
+  <w:style w:type="paragraph" w:styleId="Legenda">
+    <w:name w:val="caption"/>
+    <w:basedOn w:val="Normal"/>
+    <w:next w:val="Normal"/>
+    <w:uiPriority w:val="35"/>
+    <w:unhideWhenUsed/>
+    <w:qFormat/>
+    <w:rsid w:val="00D358D0"/>
+    <w:pPr>
+      <w:spacing w:after="200" w:line="240" w:lineRule="auto"/>
+    </w:pPr>
+    <w:rPr>
+      <w:i/>
+      <w:iCs/>
+      <w:color w:val="44546A" w:themeColor="text2"/>
+      <w:sz w:val="18"/>
+      <w:szCs w:val="18"/>
+    </w:rPr>
+  </w:style>
 </w:styles>
 </file>
 

</xml_diff>

<commit_message>
Métodos adicionados a documentação
</commit_message>
<xml_diff>
--- a/doc/Twitter4J_Documentação.docx
+++ b/doc/Twitter4J_Documentação.docx
@@ -82,13 +82,47 @@
           <w:sz w:val="40"/>
         </w:rPr>
       </w:pPr>
+      <w:proofErr w:type="spellStart"/>
       <w:r>
         <w:rPr>
           <w:b/>
           <w:sz w:val="40"/>
         </w:rPr>
-        <w:t>Twitter Small Analytics</w:t>
-      </w:r>
+        <w:t>Twitter</w:t>
+      </w:r>
+      <w:proofErr w:type="spellEnd"/>
+      <w:r>
+        <w:rPr>
+          <w:b/>
+          <w:sz w:val="40"/>
+        </w:rPr>
+        <w:t xml:space="preserve"> </w:t>
+      </w:r>
+      <w:proofErr w:type="spellStart"/>
+      <w:r>
+        <w:rPr>
+          <w:b/>
+          <w:sz w:val="40"/>
+        </w:rPr>
+        <w:t>Small</w:t>
+      </w:r>
+      <w:proofErr w:type="spellEnd"/>
+      <w:r>
+        <w:rPr>
+          <w:b/>
+          <w:sz w:val="40"/>
+        </w:rPr>
+        <w:t xml:space="preserve"> </w:t>
+      </w:r>
+      <w:proofErr w:type="spellStart"/>
+      <w:r>
+        <w:rPr>
+          <w:b/>
+          <w:sz w:val="40"/>
+        </w:rPr>
+        <w:t>Analytics</w:t>
+      </w:r>
+      <w:proofErr w:type="spellEnd"/>
     </w:p>
     <w:p>
       <w:pPr>
@@ -307,13 +341,47 @@
           <w:sz w:val="40"/>
         </w:rPr>
       </w:pPr>
+      <w:proofErr w:type="spellStart"/>
       <w:r>
         <w:rPr>
           <w:b/>
           <w:sz w:val="40"/>
         </w:rPr>
-        <w:t>Twitter Small Analytics</w:t>
-      </w:r>
+        <w:t>Twitter</w:t>
+      </w:r>
+      <w:proofErr w:type="spellEnd"/>
+      <w:r>
+        <w:rPr>
+          <w:b/>
+          <w:sz w:val="40"/>
+        </w:rPr>
+        <w:t xml:space="preserve"> </w:t>
+      </w:r>
+      <w:proofErr w:type="spellStart"/>
+      <w:r>
+        <w:rPr>
+          <w:b/>
+          <w:sz w:val="40"/>
+        </w:rPr>
+        <w:t>Small</w:t>
+      </w:r>
+      <w:proofErr w:type="spellEnd"/>
+      <w:r>
+        <w:rPr>
+          <w:b/>
+          <w:sz w:val="40"/>
+        </w:rPr>
+        <w:t xml:space="preserve"> </w:t>
+      </w:r>
+      <w:proofErr w:type="spellStart"/>
+      <w:r>
+        <w:rPr>
+          <w:b/>
+          <w:sz w:val="40"/>
+        </w:rPr>
+        <w:t>Analytics</w:t>
+      </w:r>
+      <w:proofErr w:type="spellEnd"/>
     </w:p>
     <w:p>
       <w:pPr>
@@ -515,8 +583,6 @@
             </w:rPr>
           </w:pPr>
         </w:p>
-        <w:bookmarkStart w:id="0" w:name="_GoBack"/>
-        <w:bookmarkEnd w:id="0"/>
         <w:p>
           <w:pPr>
             <w:pStyle w:val="Sumrio1"/>
@@ -538,7 +604,7 @@
           <w:r>
             <w:fldChar w:fldCharType="separate"/>
           </w:r>
-          <w:hyperlink w:anchor="_Toc468963061" w:history="1">
+          <w:hyperlink w:anchor="_Toc468972293" w:history="1">
             <w:r>
               <w:rPr>
                 <w:rStyle w:val="Hyperlink"/>
@@ -565,7 +631,7 @@
                 <w:noProof/>
                 <w:webHidden/>
               </w:rPr>
-              <w:instrText xml:space="preserve"> PAGEREF _Toc468963061 \h </w:instrText>
+              <w:instrText xml:space="preserve"> PAGEREF _Toc468972293 \h </w:instrText>
             </w:r>
             <w:r>
               <w:rPr>
@@ -608,7 +674,7 @@
               <w:lang w:eastAsia="pt-BR"/>
             </w:rPr>
           </w:pPr>
-          <w:hyperlink w:anchor="_Toc468963062" w:history="1">
+          <w:hyperlink w:anchor="_Toc468972294" w:history="1">
             <w:r>
               <w:rPr>
                 <w:rStyle w:val="Hyperlink"/>
@@ -635,7 +701,7 @@
                 <w:noProof/>
                 <w:webHidden/>
               </w:rPr>
-              <w:instrText xml:space="preserve"> PAGEREF _Toc468963062 \h </w:instrText>
+              <w:instrText xml:space="preserve"> PAGEREF _Toc468972294 \h </w:instrText>
             </w:r>
             <w:r>
               <w:rPr>
@@ -678,7 +744,7 @@
               <w:lang w:eastAsia="pt-BR"/>
             </w:rPr>
           </w:pPr>
-          <w:hyperlink w:anchor="_Toc468963063" w:history="1">
+          <w:hyperlink w:anchor="_Toc468972295" w:history="1">
             <w:r>
               <w:rPr>
                 <w:rStyle w:val="Hyperlink"/>
@@ -705,7 +771,7 @@
                 <w:noProof/>
                 <w:webHidden/>
               </w:rPr>
-              <w:instrText xml:space="preserve"> PAGEREF _Toc468963063 \h </w:instrText>
+              <w:instrText xml:space="preserve"> PAGEREF _Toc468972295 \h </w:instrText>
             </w:r>
             <w:r>
               <w:rPr>
@@ -748,7 +814,7 @@
               <w:lang w:eastAsia="pt-BR"/>
             </w:rPr>
           </w:pPr>
-          <w:hyperlink w:anchor="_Toc468963064" w:history="1">
+          <w:hyperlink w:anchor="_Toc468972296" w:history="1">
             <w:r>
               <w:rPr>
                 <w:rStyle w:val="Hyperlink"/>
@@ -775,7 +841,7 @@
                 <w:noProof/>
                 <w:webHidden/>
               </w:rPr>
-              <w:instrText xml:space="preserve"> PAGEREF _Toc468963064 \h </w:instrText>
+              <w:instrText xml:space="preserve"> PAGEREF _Toc468972296 \h </w:instrText>
             </w:r>
             <w:r>
               <w:rPr>
@@ -818,7 +884,7 @@
               <w:lang w:eastAsia="pt-BR"/>
             </w:rPr>
           </w:pPr>
-          <w:hyperlink w:anchor="_Toc468963065" w:history="1">
+          <w:hyperlink w:anchor="_Toc468972297" w:history="1">
             <w:r>
               <w:rPr>
                 <w:rStyle w:val="Hyperlink"/>
@@ -845,7 +911,7 @@
                 <w:noProof/>
                 <w:webHidden/>
               </w:rPr>
-              <w:instrText xml:space="preserve"> PAGEREF _Toc468963065 \h </w:instrText>
+              <w:instrText xml:space="preserve"> PAGEREF _Toc468972297 \h </w:instrText>
             </w:r>
             <w:r>
               <w:rPr>
@@ -888,7 +954,7 @@
               <w:lang w:eastAsia="pt-BR"/>
             </w:rPr>
           </w:pPr>
-          <w:hyperlink w:anchor="_Toc468963066" w:history="1">
+          <w:hyperlink w:anchor="_Toc468972298" w:history="1">
             <w:r>
               <w:rPr>
                 <w:rStyle w:val="Hyperlink"/>
@@ -915,7 +981,7 @@
                 <w:noProof/>
                 <w:webHidden/>
               </w:rPr>
-              <w:instrText xml:space="preserve"> PAGEREF _Toc468963066 \h </w:instrText>
+              <w:instrText xml:space="preserve"> PAGEREF _Toc468972298 \h </w:instrText>
             </w:r>
             <w:r>
               <w:rPr>
@@ -958,7 +1024,7 @@
               <w:lang w:eastAsia="pt-BR"/>
             </w:rPr>
           </w:pPr>
-          <w:hyperlink w:anchor="_Toc468963067" w:history="1">
+          <w:hyperlink w:anchor="_Toc468972299" w:history="1">
             <w:r>
               <w:rPr>
                 <w:rStyle w:val="Hyperlink"/>
@@ -985,7 +1051,7 @@
                 <w:noProof/>
                 <w:webHidden/>
               </w:rPr>
-              <w:instrText xml:space="preserve"> PAGEREF _Toc468963067 \h </w:instrText>
+              <w:instrText xml:space="preserve"> PAGEREF _Toc468972299 \h </w:instrText>
             </w:r>
             <w:r>
               <w:rPr>
@@ -1005,7 +1071,79 @@
                 <w:noProof/>
                 <w:webHidden/>
               </w:rPr>
-              <w:t>10</w:t>
+              <w:t>11</w:t>
+            </w:r>
+            <w:r>
+              <w:rPr>
+                <w:noProof/>
+                <w:webHidden/>
+              </w:rPr>
+              <w:fldChar w:fldCharType="end"/>
+            </w:r>
+          </w:hyperlink>
+          <w:bookmarkStart w:id="0" w:name="_GoBack"/>
+          <w:bookmarkEnd w:id="0"/>
+        </w:p>
+        <w:p>
+          <w:pPr>
+            <w:pStyle w:val="Sumrio1"/>
+            <w:tabs>
+              <w:tab w:val="right" w:leader="dot" w:pos="8494"/>
+            </w:tabs>
+            <w:rPr>
+              <w:rFonts w:asciiTheme="minorHAnsi" w:eastAsiaTheme="minorEastAsia" w:hAnsiTheme="minorHAnsi"/>
+              <w:noProof/>
+              <w:lang w:eastAsia="pt-BR"/>
+            </w:rPr>
+          </w:pPr>
+          <w:hyperlink w:anchor="_Toc468972300" w:history="1">
+            <w:r>
+              <w:rPr>
+                <w:rStyle w:val="Hyperlink"/>
+                <w:noProof/>
+              </w:rPr>
+              <w:t>Diagrama de sequência</w:t>
+            </w:r>
+            <w:r>
+              <w:rPr>
+                <w:noProof/>
+                <w:webHidden/>
+              </w:rPr>
+              <w:tab/>
+            </w:r>
+            <w:r>
+              <w:rPr>
+                <w:noProof/>
+                <w:webHidden/>
+              </w:rPr>
+              <w:fldChar w:fldCharType="begin"/>
+            </w:r>
+            <w:r>
+              <w:rPr>
+                <w:noProof/>
+                <w:webHidden/>
+              </w:rPr>
+              <w:instrText xml:space="preserve"> PAGEREF _Toc468972300 \h </w:instrText>
+            </w:r>
+            <w:r>
+              <w:rPr>
+                <w:noProof/>
+                <w:webHidden/>
+              </w:rPr>
+            </w:r>
+            <w:r>
+              <w:rPr>
+                <w:noProof/>
+                <w:webHidden/>
+              </w:rPr>
+              <w:fldChar w:fldCharType="separate"/>
+            </w:r>
+            <w:r>
+              <w:rPr>
+                <w:noProof/>
+                <w:webHidden/>
+              </w:rPr>
+              <w:t>12</w:t>
             </w:r>
             <w:r>
               <w:rPr>
@@ -1028,13 +1166,13 @@
               <w:lang w:eastAsia="pt-BR"/>
             </w:rPr>
           </w:pPr>
-          <w:hyperlink w:anchor="_Toc468963068" w:history="1">
+          <w:hyperlink w:anchor="_Toc468972301" w:history="1">
             <w:r>
               <w:rPr>
                 <w:rStyle w:val="Hyperlink"/>
                 <w:noProof/>
               </w:rPr>
-              <w:t>Diagrama de sequência</w:t>
+              <w:t>Capturas de tela e aplicação</w:t>
             </w:r>
             <w:r>
               <w:rPr>
@@ -1055,7 +1193,7 @@
                 <w:noProof/>
                 <w:webHidden/>
               </w:rPr>
-              <w:instrText xml:space="preserve"> PAGEREF _Toc468963068 \h </w:instrText>
+              <w:instrText xml:space="preserve"> PAGEREF _Toc468972301 \h </w:instrText>
             </w:r>
             <w:r>
               <w:rPr>
@@ -1075,7 +1213,7 @@
                 <w:noProof/>
                 <w:webHidden/>
               </w:rPr>
-              <w:t>11</w:t>
+              <w:t>16</w:t>
             </w:r>
             <w:r>
               <w:rPr>
@@ -1098,13 +1236,13 @@
               <w:lang w:eastAsia="pt-BR"/>
             </w:rPr>
           </w:pPr>
-          <w:hyperlink w:anchor="_Toc468963069" w:history="1">
+          <w:hyperlink w:anchor="_Toc468972302" w:history="1">
             <w:r>
               <w:rPr>
                 <w:rStyle w:val="Hyperlink"/>
                 <w:noProof/>
               </w:rPr>
-              <w:t>Capturas de tela e aplicação</w:t>
+              <w:t>GitHub</w:t>
             </w:r>
             <w:r>
               <w:rPr>
@@ -1125,7 +1263,7 @@
                 <w:noProof/>
                 <w:webHidden/>
               </w:rPr>
-              <w:instrText xml:space="preserve"> PAGEREF _Toc468963069 \h </w:instrText>
+              <w:instrText xml:space="preserve"> PAGEREF _Toc468972302 \h </w:instrText>
             </w:r>
             <w:r>
               <w:rPr>
@@ -1145,77 +1283,7 @@
                 <w:noProof/>
                 <w:webHidden/>
               </w:rPr>
-              <w:t>15</w:t>
-            </w:r>
-            <w:r>
-              <w:rPr>
-                <w:noProof/>
-                <w:webHidden/>
-              </w:rPr>
-              <w:fldChar w:fldCharType="end"/>
-            </w:r>
-          </w:hyperlink>
-        </w:p>
-        <w:p>
-          <w:pPr>
-            <w:pStyle w:val="Sumrio1"/>
-            <w:tabs>
-              <w:tab w:val="right" w:leader="dot" w:pos="8494"/>
-            </w:tabs>
-            <w:rPr>
-              <w:rFonts w:asciiTheme="minorHAnsi" w:eastAsiaTheme="minorEastAsia" w:hAnsiTheme="minorHAnsi"/>
-              <w:noProof/>
-              <w:lang w:eastAsia="pt-BR"/>
-            </w:rPr>
-          </w:pPr>
-          <w:hyperlink w:anchor="_Toc468963070" w:history="1">
-            <w:r>
-              <w:rPr>
-                <w:rStyle w:val="Hyperlink"/>
-                <w:noProof/>
-              </w:rPr>
-              <w:t>GitHub</w:t>
-            </w:r>
-            <w:r>
-              <w:rPr>
-                <w:noProof/>
-                <w:webHidden/>
-              </w:rPr>
-              <w:tab/>
-            </w:r>
-            <w:r>
-              <w:rPr>
-                <w:noProof/>
-                <w:webHidden/>
-              </w:rPr>
-              <w:fldChar w:fldCharType="begin"/>
-            </w:r>
-            <w:r>
-              <w:rPr>
-                <w:noProof/>
-                <w:webHidden/>
-              </w:rPr>
-              <w:instrText xml:space="preserve"> PAGEREF _Toc468963070 \h </w:instrText>
-            </w:r>
-            <w:r>
-              <w:rPr>
-                <w:noProof/>
-                <w:webHidden/>
-              </w:rPr>
-            </w:r>
-            <w:r>
-              <w:rPr>
-                <w:noProof/>
-                <w:webHidden/>
-              </w:rPr>
-              <w:fldChar w:fldCharType="separate"/>
-            </w:r>
-            <w:r>
-              <w:rPr>
-                <w:noProof/>
-                <w:webHidden/>
-              </w:rPr>
-              <w:t>16</w:t>
+              <w:t>17</w:t>
             </w:r>
             <w:r>
               <w:rPr>
@@ -1256,7 +1324,7 @@
       <w:pPr>
         <w:pStyle w:val="Ttulo1"/>
       </w:pPr>
-      <w:bookmarkStart w:id="1" w:name="_Toc468963061"/>
+      <w:bookmarkStart w:id="1" w:name="_Toc468972293"/>
       <w:r>
         <w:lastRenderedPageBreak/>
         <w:t>Considerações Iniciais</w:t>
@@ -1269,7 +1337,15 @@
         <w:ind w:firstLine="708"/>
       </w:pPr>
       <w:r>
-        <w:t>O Twitter4J é uma biblioteca não oficial que permite realizar chamadas para a API do Twitter através da linguagem Java, podendo realizar a contagem e o monitoramento de tweets em tempo real.</w:t>
+        <w:t xml:space="preserve">O Twitter4J é uma biblioteca não oficial que permite realizar chamadas para a API do </w:t>
+      </w:r>
+      <w:proofErr w:type="spellStart"/>
+      <w:r>
+        <w:t>Twitter</w:t>
+      </w:r>
+      <w:proofErr w:type="spellEnd"/>
+      <w:r>
+        <w:t xml:space="preserve"> através da linguagem Java, podendo realizar a contagem e o monitoramento de tweets em tempo real.</w:t>
       </w:r>
     </w:p>
     <w:p/>
@@ -1292,7 +1368,7 @@
       <w:pPr>
         <w:pStyle w:val="Ttulo1"/>
       </w:pPr>
-      <w:bookmarkStart w:id="2" w:name="_Toc468963062"/>
+      <w:bookmarkStart w:id="2" w:name="_Toc468972294"/>
       <w:r>
         <w:lastRenderedPageBreak/>
         <w:t>Manual De Utilização</w:t>
@@ -1304,7 +1380,7 @@
       <w:pPr>
         <w:pStyle w:val="Ttulo2"/>
       </w:pPr>
-      <w:bookmarkStart w:id="3" w:name="_Toc468963063"/>
+      <w:bookmarkStart w:id="3" w:name="_Toc468972295"/>
       <w:r>
         <w:t>Importar Projeto no Eclipse</w:t>
       </w:r>
@@ -1354,8 +1430,13 @@
         <w:t>Clicar em</w:t>
       </w:r>
       <w:r>
-        <w:t xml:space="preserve"> File &gt; Import</w:t>
-      </w:r>
+        <w:t xml:space="preserve"> File &gt; </w:t>
+      </w:r>
+      <w:proofErr w:type="spellStart"/>
+      <w:r>
+        <w:t>Import</w:t>
+      </w:r>
+      <w:proofErr w:type="spellEnd"/>
       <w:r>
         <w:t>;</w:t>
       </w:r>
@@ -1371,11 +1452,19 @@
           <w:lang w:val="en-US"/>
         </w:rPr>
       </w:pPr>
+      <w:proofErr w:type="spellStart"/>
       <w:r>
         <w:rPr>
           <w:lang w:val="en-US"/>
         </w:rPr>
-        <w:t>Escolha General &gt; Projects from Folder or Archive:</w:t>
+        <w:t>Escolha</w:t>
+      </w:r>
+      <w:proofErr w:type="spellEnd"/>
+      <w:r>
+        <w:rPr>
+          <w:lang w:val="en-US"/>
+        </w:rPr>
+        <w:t xml:space="preserve"> General &gt; Projects from Folder or Archive:</w:t>
       </w:r>
     </w:p>
     <w:p>
@@ -1402,7 +1491,15 @@
         <w:t xml:space="preserve">Clique em </w:t>
       </w:r>
       <w:r>
-        <w:t>‘Directory’</w:t>
+        <w:t>‘</w:t>
+      </w:r>
+      <w:proofErr w:type="spellStart"/>
+      <w:r>
+        <w:t>Directory</w:t>
+      </w:r>
+      <w:proofErr w:type="spellEnd"/>
+      <w:r>
+        <w:t>’</w:t>
       </w:r>
       <w:r>
         <w:t>:</w:t>
@@ -1432,7 +1529,15 @@
         </w:numPr>
       </w:pPr>
       <w:r>
-        <w:t>Clique em Finish.</w:t>
+        <w:t xml:space="preserve">Clique em </w:t>
+      </w:r>
+      <w:proofErr w:type="spellStart"/>
+      <w:r>
+        <w:t>Finish</w:t>
+      </w:r>
+      <w:proofErr w:type="spellEnd"/>
+      <w:r>
+        <w:t>.</w:t>
       </w:r>
     </w:p>
     <w:p>
@@ -1460,7 +1565,7 @@
                     <pic:cNvPicPr/>
                   </pic:nvPicPr>
                   <pic:blipFill>
-                    <a:blip r:embed="rId5">
+                    <a:blip r:embed="rId6">
                       <a:extLst>
                         <a:ext uri="{28A0092B-C50C-407E-A947-70E740481C1C}">
                           <a14:useLocalDpi xmlns:a14="http://schemas.microsoft.com/office/drawing/2010/main" val="0"/>
@@ -1496,7 +1601,7 @@
       <w:pPr>
         <w:pStyle w:val="Ttulo2"/>
       </w:pPr>
-      <w:bookmarkStart w:id="4" w:name="_Toc468963064"/>
+      <w:bookmarkStart w:id="4" w:name="_Toc468972296"/>
       <w:r>
         <w:t>Configurar Chaves de Acesso</w:t>
       </w:r>
@@ -1512,7 +1617,31 @@
         <w:ind w:firstLine="360"/>
       </w:pPr>
       <w:r>
-        <w:t>Para utilizar o Twitter Small Analytics é necessário configurar as chaves de acesso no arquivo twitter4j.properties</w:t>
+        <w:t xml:space="preserve">Para utilizar o </w:t>
+      </w:r>
+      <w:proofErr w:type="spellStart"/>
+      <w:r>
+        <w:t>Twitter</w:t>
+      </w:r>
+      <w:proofErr w:type="spellEnd"/>
+      <w:r>
+        <w:t xml:space="preserve"> </w:t>
+      </w:r>
+      <w:proofErr w:type="spellStart"/>
+      <w:r>
+        <w:t>Small</w:t>
+      </w:r>
+      <w:proofErr w:type="spellEnd"/>
+      <w:r>
+        <w:t xml:space="preserve"> </w:t>
+      </w:r>
+      <w:proofErr w:type="spellStart"/>
+      <w:r>
+        <w:t>Analytics</w:t>
+      </w:r>
+      <w:proofErr w:type="spellEnd"/>
+      <w:r>
+        <w:t xml:space="preserve"> é necessário configurar as chaves de acesso no arquivo twitter4j.properties</w:t>
       </w:r>
       <w:r>
         <w:t>.</w:t>
@@ -1552,7 +1681,7 @@
                     <pic:cNvPicPr/>
                   </pic:nvPicPr>
                   <pic:blipFill>
-                    <a:blip r:embed="rId6"/>
+                    <a:blip r:embed="rId7"/>
                     <a:stretch>
                       <a:fillRect/>
                     </a:stretch>
@@ -1603,6 +1732,7 @@
           <w:lang w:val="en-US"/>
         </w:rPr>
       </w:pPr>
+      <w:proofErr w:type="gramStart"/>
       <w:r>
         <w:rPr>
           <w:rFonts w:ascii="Consolas" w:hAnsi="Consolas" w:cs="Consolas"/>
@@ -1611,7 +1741,18 @@
           <w:szCs w:val="20"/>
           <w:lang w:val="en-US"/>
         </w:rPr>
-        <w:t>debug=false</w:t>
+        <w:t>debug=</w:t>
+      </w:r>
+      <w:proofErr w:type="gramEnd"/>
+      <w:r>
+        <w:rPr>
+          <w:rFonts w:ascii="Consolas" w:hAnsi="Consolas" w:cs="Consolas"/>
+          <w:color w:val="000000" w:themeColor="text1"/>
+          <w:sz w:val="20"/>
+          <w:szCs w:val="20"/>
+          <w:lang w:val="en-US"/>
+        </w:rPr>
+        <w:t>false</w:t>
       </w:r>
     </w:p>
     <w:p>
@@ -1635,6 +1776,7 @@
           <w:lang w:val="en-US"/>
         </w:rPr>
       </w:pPr>
+      <w:proofErr w:type="spellStart"/>
       <w:r>
         <w:rPr>
           <w:rFonts w:ascii="Consolas" w:hAnsi="Consolas" w:cs="Consolas"/>
@@ -1643,7 +1785,18 @@
           <w:szCs w:val="20"/>
           <w:lang w:val="en-US"/>
         </w:rPr>
-        <w:t>oauth.consumerKey=*********************************</w:t>
+        <w:t>oauth.consumerKey</w:t>
+      </w:r>
+      <w:proofErr w:type="spellEnd"/>
+      <w:r>
+        <w:rPr>
+          <w:rFonts w:ascii="Consolas" w:hAnsi="Consolas" w:cs="Consolas"/>
+          <w:color w:val="000000" w:themeColor="text1"/>
+          <w:sz w:val="20"/>
+          <w:szCs w:val="20"/>
+          <w:lang w:val="en-US"/>
+        </w:rPr>
+        <w:t>=*********************************</w:t>
       </w:r>
     </w:p>
     <w:p>
@@ -1748,7 +1901,15 @@
     <w:p>
       <w:r>
         <w:lastRenderedPageBreak/>
-        <w:t>Com a chave e o token de acesso configurados é necessário criar uma instância da classe</w:t>
+        <w:t xml:space="preserve">Com a chave e o </w:t>
+      </w:r>
+      <w:proofErr w:type="spellStart"/>
+      <w:r>
+        <w:t>token</w:t>
+      </w:r>
+      <w:proofErr w:type="spellEnd"/>
+      <w:r>
+        <w:t xml:space="preserve"> de acesso configurados é necessário criar uma instância da classe</w:t>
       </w:r>
       <w:r>
         <w:rPr>
@@ -1769,13 +1930,29 @@
         <w:t>.java</w:t>
       </w:r>
       <w:r>
-        <w:t xml:space="preserve"> passando como parâmetro a hashtag </w:t>
+        <w:t xml:space="preserve"> passando como parâmetro a </w:t>
+      </w:r>
+      <w:proofErr w:type="spellStart"/>
+      <w:r>
+        <w:t>hashtag</w:t>
+      </w:r>
+      <w:proofErr w:type="spellEnd"/>
+      <w:r>
+        <w:t xml:space="preserve"> </w:t>
       </w:r>
       <w:r>
         <w:t>que desejar, para que a contagem dos tweets ocorra</w:t>
       </w:r>
       <w:r>
-        <w:t xml:space="preserve">. Após isso deve-se escolher uma estratégia de contagem de dados dos tweets definidos na classe enum </w:t>
+        <w:t xml:space="preserve">. Após isso deve-se escolher uma estratégia de contagem de dados dos tweets definidos na classe </w:t>
+      </w:r>
+      <w:proofErr w:type="spellStart"/>
+      <w:r>
+        <w:t>enum</w:t>
+      </w:r>
+      <w:proofErr w:type="spellEnd"/>
+      <w:r>
+        <w:t xml:space="preserve"> </w:t>
       </w:r>
       <w:r>
         <w:rPr>
@@ -1813,7 +1990,7 @@
       <w:pPr>
         <w:pStyle w:val="Ttulo1"/>
       </w:pPr>
-      <w:bookmarkStart w:id="5" w:name="_Toc468963065"/>
+      <w:bookmarkStart w:id="5" w:name="_Toc468972297"/>
       <w:r>
         <w:lastRenderedPageBreak/>
         <w:t>Componentes, Bibliotecas e Frameworks</w:t>
@@ -1840,7 +2017,7 @@
       <w:pPr>
         <w:pStyle w:val="Ttulo1"/>
       </w:pPr>
-      <w:bookmarkStart w:id="6" w:name="_Toc468963066"/>
+      <w:bookmarkStart w:id="6" w:name="_Toc468972298"/>
       <w:r>
         <w:lastRenderedPageBreak/>
         <w:t>Pacotes, classes e métodos</w:t>
@@ -1850,6 +2027,11 @@
     <w:p/>
     <w:p>
       <w:r>
+        <w:t>Além da estrutura explicada abaixo, o código fonte também está constituído de comentários.</w:t>
+      </w:r>
+    </w:p>
+    <w:p>
+      <w:r>
         <w:t>A disposição dos itens a seguir, possuem as seguintes características:</w:t>
       </w:r>
     </w:p>
@@ -1859,6 +2041,13 @@
           <w:b/>
         </w:rPr>
       </w:pPr>
+    </w:p>
+    <w:p>
+      <w:pPr>
+        <w:rPr>
+          <w:b/>
+        </w:rPr>
+      </w:pPr>
       <w:r>
         <w:rPr>
           <w:b/>
@@ -1873,15 +2062,15 @@
     </w:p>
     <w:p>
       <w:pPr>
-        <w:rPr>
-          <w:b/>
-        </w:rPr>
-      </w:pPr>
-      <w:r>
-        <w:rPr>
-          <w:b/>
-        </w:rPr>
-        <w:tab/>
+        <w:ind w:firstLine="708"/>
+        <w:rPr>
+          <w:u w:val="single"/>
+        </w:rPr>
+      </w:pPr>
+      <w:r>
+        <w:rPr>
+          <w:u w:val="single"/>
+        </w:rPr>
         <w:t>NomeDaClasse.java</w:t>
       </w:r>
     </w:p>
@@ -1893,21 +2082,15 @@
     </w:p>
     <w:p>
       <w:pPr>
-        <w:rPr>
-          <w:b/>
-        </w:rPr>
-      </w:pPr>
-      <w:r>
-        <w:rPr>
-          <w:b/>
-        </w:rPr>
-        <w:tab/>
-      </w:r>
-      <w:r>
-        <w:rPr>
-          <w:b/>
-        </w:rPr>
-        <w:tab/>
+        <w:ind w:left="708" w:firstLine="708"/>
+        <w:rPr>
+          <w:i/>
+        </w:rPr>
+      </w:pPr>
+      <w:r>
+        <w:rPr>
+          <w:i/>
+        </w:rPr>
         <w:t>Métodos</w:t>
       </w:r>
     </w:p>
@@ -1933,12 +2116,79 @@
           <w:b/>
         </w:rPr>
       </w:pPr>
-      <w:r>
-        <w:rPr>
-          <w:b/>
-        </w:rPr>
-        <w:t>src/test/java/scj28/java/atividadefinal</w:t>
-      </w:r>
+    </w:p>
+    <w:p>
+      <w:pPr>
+        <w:rPr>
+          <w:b/>
+        </w:rPr>
+      </w:pPr>
+      <w:proofErr w:type="spellStart"/>
+      <w:proofErr w:type="gramStart"/>
+      <w:r>
+        <w:rPr>
+          <w:b/>
+        </w:rPr>
+        <w:t>src</w:t>
+      </w:r>
+      <w:proofErr w:type="spellEnd"/>
+      <w:proofErr w:type="gramEnd"/>
+      <w:r>
+        <w:rPr>
+          <w:b/>
+        </w:rPr>
+        <w:t>/</w:t>
+      </w:r>
+      <w:proofErr w:type="spellStart"/>
+      <w:r>
+        <w:rPr>
+          <w:b/>
+        </w:rPr>
+        <w:t>test</w:t>
+      </w:r>
+      <w:proofErr w:type="spellEnd"/>
+      <w:r>
+        <w:rPr>
+          <w:b/>
+        </w:rPr>
+        <w:t>/</w:t>
+      </w:r>
+      <w:proofErr w:type="spellStart"/>
+      <w:r>
+        <w:rPr>
+          <w:b/>
+        </w:rPr>
+        <w:t>java</w:t>
+      </w:r>
+      <w:proofErr w:type="spellEnd"/>
+      <w:r>
+        <w:rPr>
+          <w:b/>
+        </w:rPr>
+        <w:t>/scj28/</w:t>
+      </w:r>
+      <w:proofErr w:type="spellStart"/>
+      <w:r>
+        <w:rPr>
+          <w:b/>
+        </w:rPr>
+        <w:t>java</w:t>
+      </w:r>
+      <w:proofErr w:type="spellEnd"/>
+      <w:r>
+        <w:rPr>
+          <w:b/>
+        </w:rPr>
+        <w:t>/</w:t>
+      </w:r>
+      <w:proofErr w:type="spellStart"/>
+      <w:r>
+        <w:rPr>
+          <w:b/>
+        </w:rPr>
+        <w:t>atividadefinal</w:t>
+      </w:r>
+      <w:proofErr w:type="spellEnd"/>
       <w:r>
         <w:rPr>
           <w:b/>
@@ -1948,25 +2198,33 @@
     </w:p>
     <w:p>
       <w:r>
-        <w:t>Pacote que contém a classe principal para acesso à API do twitter.</w:t>
+        <w:t xml:space="preserve">Pacote que contém a classe principal para acesso à API do </w:t>
+      </w:r>
+      <w:proofErr w:type="spellStart"/>
+      <w:r>
+        <w:t>twitter</w:t>
+      </w:r>
+      <w:proofErr w:type="spellEnd"/>
+      <w:r>
+        <w:t>.</w:t>
       </w:r>
     </w:p>
     <w:p>
       <w:pPr>
         <w:ind w:firstLine="708"/>
         <w:rPr>
-          <w:b/>
-        </w:rPr>
-      </w:pPr>
-      <w:r>
-        <w:rPr>
-          <w:b/>
+          <w:u w:val="single"/>
+        </w:rPr>
+      </w:pPr>
+      <w:r>
+        <w:rPr>
+          <w:u w:val="single"/>
         </w:rPr>
         <w:t>TwitterSmallAnalyticsTestDrive</w:t>
       </w:r>
       <w:r>
         <w:rPr>
-          <w:b/>
+          <w:u w:val="single"/>
         </w:rPr>
         <w:t>.java</w:t>
       </w:r>
@@ -1979,34 +2237,96 @@
         <w:t>Classe de teste que</w:t>
       </w:r>
       <w:r>
-        <w:t xml:space="preserve"> executa os principais métodos de sistema para acesso a API do twitter.</w:t>
-      </w:r>
-    </w:p>
-    <w:p/>
-    <w:p>
-      <w:pPr>
-        <w:rPr>
-          <w:b/>
-        </w:rPr>
-      </w:pPr>
-      <w:r>
-        <w:rPr>
-          <w:b/>
-        </w:rPr>
-        <w:t>src/</w:t>
-      </w:r>
+        <w:t xml:space="preserve"> executa os principais métodos de sistema para acesso a API do </w:t>
+      </w:r>
+      <w:proofErr w:type="spellStart"/>
+      <w:r>
+        <w:t>twitter</w:t>
+      </w:r>
+      <w:proofErr w:type="spellEnd"/>
+      <w:r>
+        <w:t>.</w:t>
+      </w:r>
+    </w:p>
+    <w:p>
+      <w:pPr>
+        <w:rPr>
+          <w:b/>
+        </w:rPr>
+      </w:pPr>
+    </w:p>
+    <w:p>
+      <w:pPr>
+        <w:rPr>
+          <w:b/>
+        </w:rPr>
+      </w:pPr>
+      <w:proofErr w:type="spellStart"/>
+      <w:proofErr w:type="gramStart"/>
+      <w:r>
+        <w:rPr>
+          <w:b/>
+        </w:rPr>
+        <w:t>src</w:t>
+      </w:r>
+      <w:proofErr w:type="spellEnd"/>
+      <w:proofErr w:type="gramEnd"/>
+      <w:r>
+        <w:rPr>
+          <w:b/>
+        </w:rPr>
+        <w:t>/</w:t>
+      </w:r>
+      <w:proofErr w:type="spellStart"/>
       <w:r>
         <w:rPr>
           <w:b/>
         </w:rPr>
         <w:t>main</w:t>
       </w:r>
-      <w:r>
-        <w:rPr>
-          <w:b/>
-        </w:rPr>
-        <w:t>/java/scj28/java/atividadefinal</w:t>
-      </w:r>
+      <w:proofErr w:type="spellEnd"/>
+      <w:r>
+        <w:rPr>
+          <w:b/>
+        </w:rPr>
+        <w:t>/</w:t>
+      </w:r>
+      <w:proofErr w:type="spellStart"/>
+      <w:r>
+        <w:rPr>
+          <w:b/>
+        </w:rPr>
+        <w:t>java</w:t>
+      </w:r>
+      <w:proofErr w:type="spellEnd"/>
+      <w:r>
+        <w:rPr>
+          <w:b/>
+        </w:rPr>
+        <w:t>/scj28/</w:t>
+      </w:r>
+      <w:proofErr w:type="spellStart"/>
+      <w:r>
+        <w:rPr>
+          <w:b/>
+        </w:rPr>
+        <w:t>java</w:t>
+      </w:r>
+      <w:proofErr w:type="spellEnd"/>
+      <w:r>
+        <w:rPr>
+          <w:b/>
+        </w:rPr>
+        <w:t>/</w:t>
+      </w:r>
+      <w:proofErr w:type="spellStart"/>
+      <w:r>
+        <w:rPr>
+          <w:b/>
+        </w:rPr>
+        <w:t>atividadefinal</w:t>
+      </w:r>
+      <w:proofErr w:type="spellEnd"/>
     </w:p>
     <w:p>
       <w:r>
@@ -2017,12 +2337,12 @@
       <w:pPr>
         <w:ind w:firstLine="708"/>
         <w:rPr>
-          <w:b/>
-        </w:rPr>
-      </w:pPr>
-      <w:r>
-        <w:rPr>
-          <w:b/>
+          <w:u w:val="single"/>
+        </w:rPr>
+      </w:pPr>
+      <w:r>
+        <w:rPr>
+          <w:u w:val="single"/>
         </w:rPr>
         <w:t>TwitterSmallAnalytics.java</w:t>
       </w:r>
@@ -2032,51 +2352,309 @@
         <w:ind w:firstLine="708"/>
       </w:pPr>
       <w:r>
-        <w:t>Classe principal do sistema responsável por executar as consultas à base do Twitter.</w:t>
-      </w:r>
-    </w:p>
-    <w:p/>
-    <w:p>
-      <w:r>
-        <w:rPr>
-          <w:b/>
-        </w:rPr>
-        <w:t>src/</w:t>
-      </w:r>
+        <w:t xml:space="preserve">Classe principal do sistema responsável por executar as consultas à base do </w:t>
+      </w:r>
+      <w:proofErr w:type="spellStart"/>
+      <w:r>
+        <w:t>Twitter</w:t>
+      </w:r>
+      <w:proofErr w:type="spellEnd"/>
+      <w:r>
+        <w:t>.</w:t>
+      </w:r>
+    </w:p>
+    <w:p>
+      <w:pPr>
+        <w:ind w:left="708" w:firstLine="708"/>
+        <w:rPr>
+          <w:i/>
+        </w:rPr>
+      </w:pPr>
+      <w:proofErr w:type="spellStart"/>
+      <w:r>
+        <w:rPr>
+          <w:i/>
+        </w:rPr>
+        <w:t>TwitterSmallAnalytics</w:t>
+      </w:r>
+      <w:proofErr w:type="spellEnd"/>
+    </w:p>
+    <w:p>
+      <w:pPr>
+        <w:ind w:firstLine="708"/>
+      </w:pPr>
+      <w:r>
+        <w:rPr>
+          <w:b/>
+        </w:rPr>
+        <w:tab/>
+      </w:r>
+      <w:r>
+        <w:t xml:space="preserve">O construtor é responsável por definir qual </w:t>
+      </w:r>
+      <w:proofErr w:type="spellStart"/>
+      <w:r>
+        <w:t>hashtag</w:t>
+      </w:r>
+      <w:proofErr w:type="spellEnd"/>
+      <w:r>
+        <w:t xml:space="preserve"> a busca irá se basear.</w:t>
+      </w:r>
+    </w:p>
+    <w:p>
+      <w:pPr>
+        <w:ind w:left="708" w:firstLine="708"/>
+        <w:rPr>
+          <w:i/>
+        </w:rPr>
+      </w:pPr>
+      <w:proofErr w:type="spellStart"/>
+      <w:proofErr w:type="gramStart"/>
+      <w:r>
+        <w:rPr>
+          <w:i/>
+        </w:rPr>
+        <w:t>executeAction</w:t>
+      </w:r>
+      <w:proofErr w:type="spellEnd"/>
+      <w:r>
+        <w:rPr>
+          <w:i/>
+        </w:rPr>
+        <w:t>(</w:t>
+      </w:r>
+      <w:proofErr w:type="spellStart"/>
+      <w:proofErr w:type="gramEnd"/>
+      <w:r>
+        <w:rPr>
+          <w:i/>
+        </w:rPr>
+        <w:t>Action</w:t>
+      </w:r>
+      <w:proofErr w:type="spellEnd"/>
+      <w:r>
+        <w:rPr>
+          <w:i/>
+        </w:rPr>
+        <w:t xml:space="preserve"> </w:t>
+      </w:r>
+      <w:proofErr w:type="spellStart"/>
+      <w:r>
+        <w:rPr>
+          <w:i/>
+        </w:rPr>
+        <w:t>action</w:t>
+      </w:r>
+      <w:proofErr w:type="spellEnd"/>
+      <w:r>
+        <w:rPr>
+          <w:i/>
+        </w:rPr>
+        <w:t>)</w:t>
+      </w:r>
+    </w:p>
+    <w:p>
+      <w:pPr>
+        <w:ind w:firstLine="708"/>
+      </w:pPr>
+      <w:r>
+        <w:rPr>
+          <w:b/>
+        </w:rPr>
+        <w:tab/>
+      </w:r>
+      <w:r>
+        <w:t>Executa a ação passada como parâmetro</w:t>
+      </w:r>
+    </w:p>
+    <w:p>
+      <w:pPr>
+        <w:ind w:left="708" w:firstLine="708"/>
+        <w:rPr>
+          <w:i/>
+          <w:lang w:val="en-US"/>
+        </w:rPr>
+      </w:pPr>
+      <w:proofErr w:type="spellStart"/>
+      <w:proofErr w:type="gramStart"/>
+      <w:r>
+        <w:rPr>
+          <w:i/>
+          <w:lang w:val="en-US"/>
+        </w:rPr>
+        <w:t>executeAction</w:t>
+      </w:r>
+      <w:proofErr w:type="spellEnd"/>
+      <w:r>
+        <w:rPr>
+          <w:i/>
+          <w:lang w:val="en-US"/>
+        </w:rPr>
+        <w:t>(</w:t>
+      </w:r>
+      <w:proofErr w:type="gramEnd"/>
+      <w:r>
+        <w:rPr>
+          <w:i/>
+          <w:lang w:val="en-US"/>
+        </w:rPr>
+        <w:t xml:space="preserve">Action action, </w:t>
+      </w:r>
+      <w:proofErr w:type="spellStart"/>
+      <w:r>
+        <w:rPr>
+          <w:i/>
+          <w:lang w:val="en-US"/>
+        </w:rPr>
+        <w:t>TipoDeOrdenacao</w:t>
+      </w:r>
+      <w:proofErr w:type="spellEnd"/>
+      <w:r>
+        <w:rPr>
+          <w:i/>
+          <w:lang w:val="en-US"/>
+        </w:rPr>
+        <w:t xml:space="preserve"> type)</w:t>
+      </w:r>
+    </w:p>
+    <w:p>
+      <w:pPr>
+        <w:ind w:firstLine="708"/>
+      </w:pPr>
+      <w:r>
+        <w:rPr>
+          <w:b/>
+          <w:lang w:val="en-US"/>
+        </w:rPr>
+        <w:tab/>
+      </w:r>
+      <w:r>
+        <w:t>Executa a ação de forma ordenada de acordo os par</w:t>
+      </w:r>
+      <w:r>
+        <w:t>âmetros passados.</w:t>
+      </w:r>
+    </w:p>
+    <w:p>
+      <w:pPr>
+        <w:rPr>
+          <w:b/>
+        </w:rPr>
+      </w:pPr>
+    </w:p>
+    <w:p>
+      <w:pPr>
+        <w:rPr>
+          <w:b/>
+        </w:rPr>
+      </w:pPr>
+    </w:p>
+    <w:p>
+      <w:proofErr w:type="spellStart"/>
+      <w:proofErr w:type="gramStart"/>
+      <w:r>
+        <w:rPr>
+          <w:b/>
+        </w:rPr>
+        <w:lastRenderedPageBreak/>
+        <w:t>src</w:t>
+      </w:r>
+      <w:proofErr w:type="spellEnd"/>
+      <w:proofErr w:type="gramEnd"/>
+      <w:r>
+        <w:rPr>
+          <w:b/>
+        </w:rPr>
+        <w:t>/</w:t>
+      </w:r>
+      <w:proofErr w:type="spellStart"/>
       <w:r>
         <w:rPr>
           <w:b/>
         </w:rPr>
         <w:t>main</w:t>
       </w:r>
-      <w:r>
-        <w:rPr>
-          <w:b/>
-        </w:rPr>
-        <w:t>/java/scj28/java/atividadefinal</w:t>
-      </w:r>
-      <w:r>
-        <w:rPr>
-          <w:b/>
-        </w:rPr>
-        <w:t>/enumeration</w:t>
-      </w:r>
-    </w:p>
-    <w:p>
-      <w:r>
-        <w:t>Pacote que contém as classes Enum.</w:t>
+      <w:proofErr w:type="spellEnd"/>
+      <w:r>
+        <w:rPr>
+          <w:b/>
+        </w:rPr>
+        <w:t>/</w:t>
+      </w:r>
+      <w:proofErr w:type="spellStart"/>
+      <w:r>
+        <w:rPr>
+          <w:b/>
+        </w:rPr>
+        <w:t>java</w:t>
+      </w:r>
+      <w:proofErr w:type="spellEnd"/>
+      <w:r>
+        <w:rPr>
+          <w:b/>
+        </w:rPr>
+        <w:t>/scj28/</w:t>
+      </w:r>
+      <w:proofErr w:type="spellStart"/>
+      <w:r>
+        <w:rPr>
+          <w:b/>
+        </w:rPr>
+        <w:t>java</w:t>
+      </w:r>
+      <w:proofErr w:type="spellEnd"/>
+      <w:r>
+        <w:rPr>
+          <w:b/>
+        </w:rPr>
+        <w:t>/</w:t>
+      </w:r>
+      <w:proofErr w:type="spellStart"/>
+      <w:r>
+        <w:rPr>
+          <w:b/>
+        </w:rPr>
+        <w:t>atividadefinal</w:t>
+      </w:r>
+      <w:proofErr w:type="spellEnd"/>
+      <w:r>
+        <w:rPr>
+          <w:b/>
+        </w:rPr>
+        <w:t>/</w:t>
+      </w:r>
+      <w:proofErr w:type="spellStart"/>
+      <w:r>
+        <w:rPr>
+          <w:b/>
+        </w:rPr>
+        <w:t>enumeration</w:t>
+      </w:r>
+      <w:proofErr w:type="spellEnd"/>
+    </w:p>
+    <w:p>
+      <w:r>
+        <w:t xml:space="preserve">Pacote que contém as classes </w:t>
+      </w:r>
+      <w:proofErr w:type="spellStart"/>
+      <w:r>
+        <w:t>Enum</w:t>
+      </w:r>
+      <w:proofErr w:type="spellEnd"/>
+      <w:r>
+        <w:t>.</w:t>
       </w:r>
     </w:p>
     <w:p>
       <w:pPr>
         <w:ind w:firstLine="708"/>
         <w:rPr>
-          <w:b/>
-        </w:rPr>
-      </w:pPr>
-      <w:r>
-        <w:rPr>
-          <w:b/>
+          <w:u w:val="single"/>
+        </w:rPr>
+      </w:pPr>
+      <w:r>
+        <w:rPr>
+          <w:u w:val="single"/>
         </w:rPr>
         <w:t>Action.java</w:t>
       </w:r>
@@ -2086,19 +2664,27 @@
         <w:ind w:firstLine="708"/>
       </w:pPr>
       <w:r>
-        <w:t>Classe enum que define os tipos de ordenação disponíveis no sistema.</w:t>
+        <w:t xml:space="preserve">Classe </w:t>
+      </w:r>
+      <w:proofErr w:type="spellStart"/>
+      <w:r>
+        <w:t>enum</w:t>
+      </w:r>
+      <w:proofErr w:type="spellEnd"/>
+      <w:r>
+        <w:t xml:space="preserve"> que define os tipos de ordenação disponíveis no sistema.</w:t>
       </w:r>
     </w:p>
     <w:p>
       <w:pPr>
         <w:ind w:firstLine="708"/>
         <w:rPr>
-          <w:b/>
-        </w:rPr>
-      </w:pPr>
-      <w:r>
-        <w:rPr>
-          <w:b/>
+          <w:u w:val="single"/>
+        </w:rPr>
+      </w:pPr>
+      <w:r>
+        <w:rPr>
+          <w:u w:val="single"/>
         </w:rPr>
         <w:t>TipoDeOrdenacao.java</w:t>
       </w:r>
@@ -2108,40 +2694,116 @@
         <w:ind w:left="708"/>
       </w:pPr>
       <w:r>
-        <w:t>Classe enum que define os tipos de ordenação disponíveis do sistema (Por autor ou data do tweet).</w:t>
-      </w:r>
-    </w:p>
-    <w:p/>
-    <w:p>
-      <w:pPr>
-        <w:rPr>
-          <w:b/>
-        </w:rPr>
-      </w:pPr>
-      <w:r>
-        <w:rPr>
-          <w:b/>
-        </w:rPr>
-        <w:t>src/</w:t>
-      </w:r>
+        <w:t xml:space="preserve">Classe </w:t>
+      </w:r>
+      <w:proofErr w:type="spellStart"/>
+      <w:r>
+        <w:t>enum</w:t>
+      </w:r>
+      <w:proofErr w:type="spellEnd"/>
+      <w:r>
+        <w:t xml:space="preserve"> que define os tipos de ordenação disponíveis do sistema (Por autor ou data do </w:t>
+      </w:r>
+      <w:proofErr w:type="spellStart"/>
+      <w:r>
+        <w:t>tweet</w:t>
+      </w:r>
+      <w:proofErr w:type="spellEnd"/>
+      <w:r>
+        <w:t>).</w:t>
+      </w:r>
+    </w:p>
+    <w:p>
+      <w:pPr>
+        <w:ind w:left="708"/>
+      </w:pPr>
+    </w:p>
+    <w:p>
+      <w:pPr>
+        <w:rPr>
+          <w:b/>
+        </w:rPr>
+      </w:pPr>
+      <w:proofErr w:type="spellStart"/>
+      <w:proofErr w:type="gramStart"/>
+      <w:r>
+        <w:rPr>
+          <w:b/>
+        </w:rPr>
+        <w:t>src</w:t>
+      </w:r>
+      <w:proofErr w:type="spellEnd"/>
+      <w:proofErr w:type="gramEnd"/>
+      <w:r>
+        <w:rPr>
+          <w:b/>
+        </w:rPr>
+        <w:t>/</w:t>
+      </w:r>
+      <w:proofErr w:type="spellStart"/>
       <w:r>
         <w:rPr>
           <w:b/>
         </w:rPr>
         <w:t>main</w:t>
       </w:r>
-      <w:r>
-        <w:rPr>
-          <w:b/>
-        </w:rPr>
-        <w:t>/java/scj28/java/atividadefinal</w:t>
-      </w:r>
-      <w:r>
-        <w:rPr>
-          <w:b/>
-        </w:rPr>
-        <w:t>/strategy</w:t>
-      </w:r>
+      <w:proofErr w:type="spellEnd"/>
+      <w:r>
+        <w:rPr>
+          <w:b/>
+        </w:rPr>
+        <w:t>/</w:t>
+      </w:r>
+      <w:proofErr w:type="spellStart"/>
+      <w:r>
+        <w:rPr>
+          <w:b/>
+        </w:rPr>
+        <w:t>java</w:t>
+      </w:r>
+      <w:proofErr w:type="spellEnd"/>
+      <w:r>
+        <w:rPr>
+          <w:b/>
+        </w:rPr>
+        <w:t>/scj28/</w:t>
+      </w:r>
+      <w:proofErr w:type="spellStart"/>
+      <w:r>
+        <w:rPr>
+          <w:b/>
+        </w:rPr>
+        <w:t>java</w:t>
+      </w:r>
+      <w:proofErr w:type="spellEnd"/>
+      <w:r>
+        <w:rPr>
+          <w:b/>
+        </w:rPr>
+        <w:t>/</w:t>
+      </w:r>
+      <w:proofErr w:type="spellStart"/>
+      <w:r>
+        <w:rPr>
+          <w:b/>
+        </w:rPr>
+        <w:t>atividadefinal</w:t>
+      </w:r>
+      <w:proofErr w:type="spellEnd"/>
+      <w:r>
+        <w:rPr>
+          <w:b/>
+        </w:rPr>
+        <w:t>/</w:t>
+      </w:r>
+      <w:proofErr w:type="spellStart"/>
+      <w:r>
+        <w:rPr>
+          <w:b/>
+        </w:rPr>
+        <w:t>strategy</w:t>
+      </w:r>
+      <w:proofErr w:type="spellEnd"/>
     </w:p>
     <w:p>
       <w:r>
@@ -2150,11 +2812,363 @@
     </w:p>
     <w:p>
       <w:pPr>
-        <w:rPr>
-          <w:b/>
-        </w:rPr>
-      </w:pPr>
-      <w:r>
+        <w:ind w:firstLine="708"/>
+        <w:rPr>
+          <w:u w:val="single"/>
+        </w:rPr>
+      </w:pPr>
+      <w:r>
+        <w:rPr>
+          <w:u w:val="single"/>
+        </w:rPr>
+        <w:t>Actionable.java</w:t>
+      </w:r>
+    </w:p>
+    <w:p>
+      <w:pPr>
+        <w:ind w:left="708"/>
+      </w:pPr>
+      <w:r>
+        <w:t>Interface que define a ação que será executada</w:t>
+      </w:r>
+      <w:r>
+        <w:t xml:space="preserve"> utilizando o padrão de projetos </w:t>
+      </w:r>
+      <w:proofErr w:type="spellStart"/>
+      <w:r>
+        <w:t>strategy</w:t>
+      </w:r>
+      <w:proofErr w:type="spellEnd"/>
+      <w:r>
+        <w:t>.</w:t>
+      </w:r>
+      <w:r>
+        <w:t xml:space="preserve"> </w:t>
+      </w:r>
+    </w:p>
+    <w:p>
+      <w:pPr>
+        <w:ind w:left="708"/>
+        <w:rPr>
+          <w:u w:val="single"/>
+        </w:rPr>
+      </w:pPr>
+      <w:r>
+        <w:rPr>
+          <w:u w:val="single"/>
+        </w:rPr>
+        <w:t>Favorite.java</w:t>
+      </w:r>
+    </w:p>
+    <w:p>
+      <w:pPr>
+        <w:ind w:left="708"/>
+      </w:pPr>
+      <w:r>
+        <w:t xml:space="preserve">Ação que busca a quantidade de </w:t>
+      </w:r>
+      <w:proofErr w:type="spellStart"/>
+      <w:r>
+        <w:t>favoritações</w:t>
+      </w:r>
+      <w:proofErr w:type="spellEnd"/>
+      <w:r>
+        <w:t xml:space="preserve"> por dia </w:t>
+      </w:r>
+      <w:r>
+        <w:t>na última semana.</w:t>
+      </w:r>
+    </w:p>
+    <w:p>
+      <w:pPr>
+        <w:ind w:left="708" w:firstLine="708"/>
+        <w:rPr>
+          <w:i/>
+        </w:rPr>
+      </w:pPr>
+      <w:proofErr w:type="spellStart"/>
+      <w:proofErr w:type="gramStart"/>
+      <w:r>
+        <w:rPr>
+          <w:i/>
+        </w:rPr>
+        <w:t>buscaTweets</w:t>
+      </w:r>
+      <w:proofErr w:type="spellEnd"/>
+      <w:proofErr w:type="gramEnd"/>
+    </w:p>
+    <w:p>
+      <w:pPr>
+        <w:ind w:left="708"/>
+      </w:pPr>
+      <w:r>
+        <w:rPr>
+          <w:b/>
+        </w:rPr>
+        <w:tab/>
+      </w:r>
+      <w:r>
+        <w:t xml:space="preserve">Realiza a busca das </w:t>
+      </w:r>
+      <w:proofErr w:type="spellStart"/>
+      <w:r>
+        <w:t>favoritações</w:t>
+      </w:r>
+      <w:proofErr w:type="spellEnd"/>
+      <w:r>
+        <w:t xml:space="preserve"> e retorna </w:t>
+      </w:r>
+      <w:proofErr w:type="gramStart"/>
+      <w:r>
+        <w:t>a</w:t>
+      </w:r>
+      <w:proofErr w:type="gramEnd"/>
+      <w:r>
+        <w:t xml:space="preserve"> quantidade.</w:t>
+      </w:r>
+    </w:p>
+    <w:p>
+      <w:pPr>
+        <w:ind w:left="708"/>
+        <w:rPr>
+          <w:u w:val="single"/>
+        </w:rPr>
+      </w:pPr>
+      <w:r>
+        <w:rPr>
+          <w:u w:val="single"/>
+        </w:rPr>
+        <w:t>Organizer.java</w:t>
+      </w:r>
+    </w:p>
+    <w:p>
+      <w:pPr>
+        <w:ind w:left="708"/>
+      </w:pPr>
+      <w:r>
+        <w:t>Ação que busca e imprime os tweets ordenados pelo nome do autor</w:t>
+      </w:r>
+      <w:r>
+        <w:t>.</w:t>
+      </w:r>
+    </w:p>
+    <w:p>
+      <w:pPr>
+        <w:ind w:left="708" w:firstLine="708"/>
+        <w:rPr>
+          <w:i/>
+        </w:rPr>
+      </w:pPr>
+      <w:proofErr w:type="spellStart"/>
+      <w:proofErr w:type="gramStart"/>
+      <w:r>
+        <w:rPr>
+          <w:i/>
+        </w:rPr>
+        <w:t>imprimeDatas</w:t>
+      </w:r>
+      <w:proofErr w:type="spellEnd"/>
+      <w:proofErr w:type="gramEnd"/>
+    </w:p>
+    <w:p>
+      <w:pPr>
+        <w:ind w:left="708"/>
+      </w:pPr>
+      <w:r>
+        <w:rPr>
+          <w:b/>
+        </w:rPr>
+        <w:tab/>
+      </w:r>
+      <w:r>
+        <w:t>Imprime a data mais antiga e a mais recente da lista de tweets.</w:t>
+      </w:r>
+    </w:p>
+    <w:p>
+      <w:pPr>
+        <w:ind w:left="708" w:firstLine="708"/>
+        <w:rPr>
+          <w:i/>
+        </w:rPr>
+      </w:pPr>
+      <w:proofErr w:type="spellStart"/>
+      <w:proofErr w:type="gramStart"/>
+      <w:r>
+        <w:rPr>
+          <w:i/>
+        </w:rPr>
+        <w:t>imprimeNomes</w:t>
+      </w:r>
+      <w:proofErr w:type="spellEnd"/>
+      <w:proofErr w:type="gramEnd"/>
+    </w:p>
+    <w:p>
+      <w:pPr>
+        <w:ind w:left="708"/>
+      </w:pPr>
+      <w:r>
+        <w:rPr>
+          <w:b/>
+        </w:rPr>
+        <w:tab/>
+      </w:r>
+      <w:r>
+        <w:t>Imprime o primeiro e o último nome da lista de tweets.</w:t>
+      </w:r>
+    </w:p>
+    <w:p>
+      <w:pPr>
+        <w:ind w:left="708" w:firstLine="708"/>
+        <w:rPr>
+          <w:i/>
+        </w:rPr>
+      </w:pPr>
+      <w:proofErr w:type="spellStart"/>
+      <w:proofErr w:type="gramStart"/>
+      <w:r>
+        <w:rPr>
+          <w:i/>
+        </w:rPr>
+        <w:t>buscaTweets</w:t>
+      </w:r>
+      <w:proofErr w:type="spellEnd"/>
+      <w:proofErr w:type="gramEnd"/>
+    </w:p>
+    <w:p>
+      <w:pPr>
+        <w:ind w:left="708"/>
+      </w:pPr>
+      <w:r>
+        <w:tab/>
+        <w:t>Realiza a busca dos tweets e retorna uma lista.</w:t>
+      </w:r>
+    </w:p>
+    <w:p>
+      <w:pPr>
+        <w:ind w:left="708"/>
+        <w:rPr>
+          <w:u w:val="single"/>
+        </w:rPr>
+      </w:pPr>
+      <w:r>
+        <w:rPr>
+          <w:u w:val="single"/>
+        </w:rPr>
+        <w:t>Retweet.java</w:t>
+      </w:r>
+    </w:p>
+    <w:p>
+      <w:pPr>
+        <w:ind w:left="708"/>
+      </w:pPr>
+      <w:r>
+        <w:t xml:space="preserve">Ação que busca a quantidade de </w:t>
+      </w:r>
+      <w:proofErr w:type="spellStart"/>
+      <w:r>
+        <w:t>retweets</w:t>
+      </w:r>
+      <w:proofErr w:type="spellEnd"/>
+      <w:r>
+        <w:t xml:space="preserve"> da última semana</w:t>
+      </w:r>
+      <w:r>
+        <w:t>.</w:t>
+      </w:r>
+    </w:p>
+    <w:p>
+      <w:pPr>
+        <w:ind w:left="708" w:firstLine="708"/>
+        <w:rPr>
+          <w:i/>
+        </w:rPr>
+      </w:pPr>
+      <w:proofErr w:type="spellStart"/>
+      <w:proofErr w:type="gramStart"/>
+      <w:r>
+        <w:rPr>
+          <w:i/>
+        </w:rPr>
+        <w:t>buscaTweets</w:t>
+      </w:r>
+      <w:proofErr w:type="spellEnd"/>
+      <w:proofErr w:type="gramEnd"/>
+    </w:p>
+    <w:p>
+      <w:pPr>
+        <w:ind w:left="708"/>
+      </w:pPr>
+      <w:r>
+        <w:rPr>
+          <w:b/>
+        </w:rPr>
+        <w:tab/>
+      </w:r>
+      <w:r>
+        <w:t xml:space="preserve">Realiza a busca dos </w:t>
+      </w:r>
+      <w:proofErr w:type="spellStart"/>
+      <w:r>
+        <w:t>retweets</w:t>
+      </w:r>
+      <w:proofErr w:type="spellEnd"/>
+      <w:r>
+        <w:t xml:space="preserve"> e retorna </w:t>
+      </w:r>
+      <w:proofErr w:type="gramStart"/>
+      <w:r>
+        <w:t>a</w:t>
+      </w:r>
+      <w:proofErr w:type="gramEnd"/>
+      <w:r>
+        <w:t xml:space="preserve"> quantidade.</w:t>
+      </w:r>
+    </w:p>
+    <w:p>
+      <w:pPr>
+        <w:ind w:left="708"/>
+        <w:rPr>
+          <w:u w:val="single"/>
+        </w:rPr>
+      </w:pPr>
+      <w:r>
+        <w:rPr>
+          <w:u w:val="single"/>
+        </w:rPr>
+        <w:t>Tweet.java</w:t>
+      </w:r>
+    </w:p>
+    <w:p>
+      <w:pPr>
+        <w:ind w:left="708"/>
+      </w:pPr>
+      <w:r>
+        <w:t>Ação que busca a quantidade de tweets da última semana.</w:t>
+      </w:r>
+    </w:p>
+    <w:p>
+      <w:pPr>
+        <w:ind w:left="708" w:firstLine="708"/>
+        <w:rPr>
+          <w:i/>
+        </w:rPr>
+      </w:pPr>
+      <w:proofErr w:type="spellStart"/>
+      <w:proofErr w:type="gramStart"/>
+      <w:r>
+        <w:rPr>
+          <w:i/>
+        </w:rPr>
+        <w:t>buscaTweets</w:t>
+      </w:r>
+      <w:proofErr w:type="spellEnd"/>
+      <w:proofErr w:type="gramEnd"/>
+    </w:p>
+    <w:p>
+      <w:r>
+        <w:rPr>
+          <w:b/>
+        </w:rPr>
         <w:lastRenderedPageBreak/>
         <w:tab/>
       </w:r>
@@ -2162,7 +3176,58 @@
         <w:rPr>
           <w:b/>
         </w:rPr>
-        <w:t>Actionable.java</w:t>
+        <w:tab/>
+      </w:r>
+      <w:r>
+        <w:t xml:space="preserve">Realiza a busca dos tweets e retorna </w:t>
+      </w:r>
+      <w:proofErr w:type="gramStart"/>
+      <w:r>
+        <w:t>a</w:t>
+      </w:r>
+      <w:proofErr w:type="gramEnd"/>
+      <w:r>
+        <w:t xml:space="preserve"> quantidade</w:t>
+      </w:r>
+    </w:p>
+    <w:p/>
+    <w:p>
+      <w:r>
+        <w:rPr>
+          <w:b/>
+        </w:rPr>
+        <w:t>scj28.java.atividadefinal.vo</w:t>
+      </w:r>
+      <w:r>
+        <w:t xml:space="preserve"> </w:t>
+      </w:r>
+    </w:p>
+    <w:p>
+      <w:r>
+        <w:t>Pacote onde são colocados os V</w:t>
+      </w:r>
+      <w:r>
+        <w:t>o</w:t>
+      </w:r>
+      <w:r>
+        <w:t>s</w:t>
+      </w:r>
+      <w:r>
+        <w:t>.</w:t>
+      </w:r>
+    </w:p>
+    <w:p>
+      <w:pPr>
+        <w:ind w:firstLine="708"/>
+        <w:rPr>
+          <w:u w:val="single"/>
+        </w:rPr>
+      </w:pPr>
+      <w:r>
+        <w:rPr>
+          <w:u w:val="single"/>
+        </w:rPr>
+        <w:t>TweetVO.java</w:t>
       </w:r>
     </w:p>
     <w:p>
@@ -2170,161 +3235,31 @@
         <w:ind w:left="708"/>
       </w:pPr>
       <w:r>
-        <w:t>Interface que define a ação que será executada</w:t>
-      </w:r>
-      <w:r>
-        <w:t xml:space="preserve"> utilizando o padrão de projetos strategy</w:t>
-      </w:r>
+        <w:t xml:space="preserve">POJO criado para </w:t>
+      </w:r>
+      <w:proofErr w:type="spellStart"/>
+      <w:r>
+        <w:t>tragefar</w:t>
+      </w:r>
+      <w:proofErr w:type="spellEnd"/>
+      <w:r>
+        <w:t xml:space="preserve"> os dados necessários para executar as ações seguindo o padrão </w:t>
+      </w:r>
+      <w:proofErr w:type="spellStart"/>
+      <w:r>
+        <w:t>Value</w:t>
+      </w:r>
+      <w:proofErr w:type="spellEnd"/>
+      <w:r>
+        <w:t xml:space="preserve"> </w:t>
+      </w:r>
+      <w:proofErr w:type="spellStart"/>
+      <w:r>
+        <w:t>Object</w:t>
+      </w:r>
+      <w:proofErr w:type="spellEnd"/>
       <w:r>
         <w:t>.</w:t>
-      </w:r>
-      <w:r>
-        <w:t xml:space="preserve"> </w:t>
-      </w:r>
-    </w:p>
-    <w:p>
-      <w:pPr>
-        <w:ind w:left="708"/>
-        <w:rPr>
-          <w:b/>
-        </w:rPr>
-      </w:pPr>
-      <w:r>
-        <w:rPr>
-          <w:b/>
-        </w:rPr>
-        <w:t>Favorite.java</w:t>
-      </w:r>
-    </w:p>
-    <w:p>
-      <w:pPr>
-        <w:ind w:left="708"/>
-      </w:pPr>
-      <w:r>
-        <w:t xml:space="preserve">Ação que busca a quantidade de favoritações por dia </w:t>
-      </w:r>
-      <w:r>
-        <w:t>na última semana.</w:t>
-      </w:r>
-    </w:p>
-    <w:p>
-      <w:pPr>
-        <w:ind w:left="708"/>
-        <w:rPr>
-          <w:b/>
-        </w:rPr>
-      </w:pPr>
-      <w:r>
-        <w:rPr>
-          <w:b/>
-        </w:rPr>
-        <w:t>Organizer.java</w:t>
-      </w:r>
-    </w:p>
-    <w:p>
-      <w:pPr>
-        <w:ind w:left="708"/>
-      </w:pPr>
-      <w:r>
-        <w:t>Ação que busca e imprime os tweets ordenados pelo nome do autor</w:t>
-      </w:r>
-      <w:r>
-        <w:t>.</w:t>
-      </w:r>
-    </w:p>
-    <w:p>
-      <w:pPr>
-        <w:ind w:left="708"/>
-        <w:rPr>
-          <w:b/>
-        </w:rPr>
-      </w:pPr>
-      <w:r>
-        <w:rPr>
-          <w:b/>
-        </w:rPr>
-        <w:t>Retweet.java</w:t>
-      </w:r>
-    </w:p>
-    <w:p>
-      <w:pPr>
-        <w:ind w:left="708"/>
-      </w:pPr>
-      <w:r>
-        <w:t>Ação que busca a quantidade de retweets da última semana</w:t>
-      </w:r>
-      <w:r>
-        <w:t>.</w:t>
-      </w:r>
-    </w:p>
-    <w:p>
-      <w:pPr>
-        <w:ind w:left="708"/>
-        <w:rPr>
-          <w:b/>
-        </w:rPr>
-      </w:pPr>
-      <w:r>
-        <w:rPr>
-          <w:b/>
-        </w:rPr>
-        <w:t>Tweet.java</w:t>
-      </w:r>
-    </w:p>
-    <w:p>
-      <w:pPr>
-        <w:ind w:left="708"/>
-      </w:pPr>
-      <w:r>
-        <w:t>Ação que busca a quantidade de tweets da última semana.</w:t>
-      </w:r>
-    </w:p>
-    <w:p/>
-    <w:p>
-      <w:r>
-        <w:rPr>
-          <w:b/>
-        </w:rPr>
-        <w:t>scj28.java.atividadefinal.vo</w:t>
-      </w:r>
-      <w:r>
-        <w:t xml:space="preserve"> </w:t>
-      </w:r>
-    </w:p>
-    <w:p>
-      <w:r>
-        <w:t>Pacote onde são colocados os V</w:t>
-      </w:r>
-      <w:r>
-        <w:t>o</w:t>
-      </w:r>
-      <w:r>
-        <w:t>s</w:t>
-      </w:r>
-      <w:r>
-        <w:t>.</w:t>
-      </w:r>
-    </w:p>
-    <w:p>
-      <w:pPr>
-        <w:ind w:firstLine="708"/>
-        <w:rPr>
-          <w:b/>
-        </w:rPr>
-      </w:pPr>
-      <w:r>
-        <w:rPr>
-          <w:b/>
-        </w:rPr>
-        <w:t>TweetVO.java</w:t>
-      </w:r>
-    </w:p>
-    <w:p>
-      <w:pPr>
-        <w:ind w:left="708"/>
-      </w:pPr>
-      <w:r>
-        <w:t>POJO criado para tragefar os dados necessários para executar as ações seguindo o padrão Value Object.</w:t>
       </w:r>
     </w:p>
     <w:p/>
@@ -2349,7 +3284,7 @@
       <w:pPr>
         <w:pStyle w:val="Ttulo1"/>
       </w:pPr>
-      <w:bookmarkStart w:id="7" w:name="_Toc468963067"/>
+      <w:bookmarkStart w:id="7" w:name="_Toc468972299"/>
       <w:r>
         <w:lastRenderedPageBreak/>
         <w:t>Diagrama de classes</w:t>
@@ -2360,6 +3295,7 @@
       <w:r>
         <w:rPr>
           <w:noProof/>
+          <w:lang w:eastAsia="pt-BR"/>
         </w:rPr>
         <mc:AlternateContent>
           <mc:Choice Requires="wps">
@@ -2565,7 +3501,7 @@
                     <pic:cNvPicPr/>
                   </pic:nvPicPr>
                   <pic:blipFill>
-                    <a:blip r:embed="rId7" cstate="print">
+                    <a:blip r:embed="rId8" cstate="print">
                       <a:extLst>
                         <a:ext uri="{28A0092B-C50C-407E-A947-70E740481C1C}">
                           <a14:useLocalDpi xmlns:a14="http://schemas.microsoft.com/office/drawing/2010/main" val="0"/>
@@ -2612,7 +3548,7 @@
       <w:pPr>
         <w:pStyle w:val="Ttulo1"/>
       </w:pPr>
-      <w:bookmarkStart w:id="8" w:name="_Toc468963068"/>
+      <w:bookmarkStart w:id="8" w:name="_Toc468972300"/>
       <w:r>
         <w:lastRenderedPageBreak/>
         <w:t>Diagrama de sequência</w:t>
@@ -2645,7 +3581,7 @@
                     <pic:cNvPicPr/>
                   </pic:nvPicPr>
                   <pic:blipFill>
-                    <a:blip r:embed="rId8" cstate="print">
+                    <a:blip r:embed="rId9" cstate="print">
                       <a:extLst>
                         <a:ext uri="{28A0092B-C50C-407E-A947-70E740481C1C}">
                           <a14:useLocalDpi xmlns:a14="http://schemas.microsoft.com/office/drawing/2010/main" val="0"/>
@@ -2750,7 +3686,7 @@
                     <pic:cNvPicPr/>
                   </pic:nvPicPr>
                   <pic:blipFill>
-                    <a:blip r:embed="rId9" cstate="print">
+                    <a:blip r:embed="rId10" cstate="print">
                       <a:extLst>
                         <a:ext uri="{28A0092B-C50C-407E-A947-70E740481C1C}">
                           <a14:useLocalDpi xmlns:a14="http://schemas.microsoft.com/office/drawing/2010/main" val="0"/>
@@ -2826,8 +3762,16 @@
         <w:rPr>
           <w:color w:val="000000" w:themeColor="text1"/>
         </w:rPr>
-        <w:t xml:space="preserve"> - Diagrama de Sequências - Contar Retweets</w:t>
-      </w:r>
+        <w:t xml:space="preserve"> - Diagrama de Sequências - Contar </w:t>
+      </w:r>
+      <w:proofErr w:type="spellStart"/>
+      <w:r>
+        <w:rPr>
+          <w:color w:val="000000" w:themeColor="text1"/>
+        </w:rPr>
+        <w:t>Retweets</w:t>
+      </w:r>
+      <w:proofErr w:type="spellEnd"/>
     </w:p>
     <w:p>
       <w:pPr>
@@ -2855,7 +3799,7 @@
                     <pic:cNvPicPr/>
                   </pic:nvPicPr>
                   <pic:blipFill>
-                    <a:blip r:embed="rId10" cstate="print">
+                    <a:blip r:embed="rId11" cstate="print">
                       <a:extLst>
                         <a:ext uri="{28A0092B-C50C-407E-A947-70E740481C1C}">
                           <a14:useLocalDpi xmlns:a14="http://schemas.microsoft.com/office/drawing/2010/main" val="0"/>
@@ -2960,7 +3904,7 @@
                     <pic:cNvPicPr/>
                   </pic:nvPicPr>
                   <pic:blipFill>
-                    <a:blip r:embed="rId11" cstate="print">
+                    <a:blip r:embed="rId12" cstate="print">
                       <a:extLst>
                         <a:ext uri="{28A0092B-C50C-407E-A947-70E740481C1C}">
                           <a14:useLocalDpi xmlns:a14="http://schemas.microsoft.com/office/drawing/2010/main" val="0"/>
@@ -3049,7 +3993,7 @@
       <w:pPr>
         <w:pStyle w:val="Ttulo1"/>
       </w:pPr>
-      <w:bookmarkStart w:id="9" w:name="_Toc468963069"/>
+      <w:bookmarkStart w:id="9" w:name="_Toc468972301"/>
       <w:r>
         <w:lastRenderedPageBreak/>
         <w:t>Capturas de tela e aplicação</w:t>
@@ -3064,6 +4008,7 @@
       <w:r>
         <w:t xml:space="preserve"> com a </w:t>
       </w:r>
+      <w:proofErr w:type="spellStart"/>
       <w:r>
         <w:t>hash</w:t>
       </w:r>
@@ -3071,7 +4016,11 @@
         <w:t>t</w:t>
       </w:r>
       <w:r>
-        <w:t xml:space="preserve">ag </w:t>
+        <w:t>ag</w:t>
+      </w:r>
+      <w:proofErr w:type="spellEnd"/>
+      <w:r>
+        <w:t xml:space="preserve"> </w:t>
       </w:r>
       <w:r>
         <w:rPr>
@@ -3362,7 +4311,27 @@
           <w:sz w:val="20"/>
           <w:szCs w:val="20"/>
         </w:rPr>
-        <w:t>Quantidade por dia de retweets da última semana:</w:t>
+        <w:t xml:space="preserve">Quantidade por dia de </w:t>
+      </w:r>
+      <w:proofErr w:type="spellStart"/>
+      <w:r>
+        <w:rPr>
+          <w:rFonts w:ascii="Consolas" w:hAnsi="Consolas" w:cs="Consolas"/>
+          <w:color w:val="000000"/>
+          <w:sz w:val="20"/>
+          <w:szCs w:val="20"/>
+        </w:rPr>
+        <w:t>retweets</w:t>
+      </w:r>
+      <w:proofErr w:type="spellEnd"/>
+      <w:r>
+        <w:rPr>
+          <w:rFonts w:ascii="Consolas" w:hAnsi="Consolas" w:cs="Consolas"/>
+          <w:color w:val="000000"/>
+          <w:sz w:val="20"/>
+          <w:szCs w:val="20"/>
+        </w:rPr>
+        <w:t xml:space="preserve"> da última semana:</w:t>
       </w:r>
     </w:p>
     <w:p>
@@ -3510,7 +4479,27 @@
           <w:sz w:val="20"/>
           <w:szCs w:val="20"/>
         </w:rPr>
-        <w:t>2016-11-05 34 retweets.</w:t>
+        <w:t xml:space="preserve">2016-11-05 34 </w:t>
+      </w:r>
+      <w:proofErr w:type="spellStart"/>
+      <w:r>
+        <w:rPr>
+          <w:rFonts w:ascii="Consolas" w:hAnsi="Consolas" w:cs="Consolas"/>
+          <w:color w:val="000000"/>
+          <w:sz w:val="20"/>
+          <w:szCs w:val="20"/>
+        </w:rPr>
+        <w:t>retweets</w:t>
+      </w:r>
+      <w:proofErr w:type="spellEnd"/>
+      <w:r>
+        <w:rPr>
+          <w:rFonts w:ascii="Consolas" w:hAnsi="Consolas" w:cs="Consolas"/>
+          <w:color w:val="000000"/>
+          <w:sz w:val="20"/>
+          <w:szCs w:val="20"/>
+        </w:rPr>
+        <w:t>.</w:t>
       </w:r>
     </w:p>
     <w:p>
@@ -3533,7 +4522,27 @@
           <w:sz w:val="20"/>
           <w:szCs w:val="20"/>
         </w:rPr>
-        <w:t>2016-11-06 24 retweets.</w:t>
+        <w:t xml:space="preserve">2016-11-06 24 </w:t>
+      </w:r>
+      <w:proofErr w:type="spellStart"/>
+      <w:r>
+        <w:rPr>
+          <w:rFonts w:ascii="Consolas" w:hAnsi="Consolas" w:cs="Consolas"/>
+          <w:color w:val="000000"/>
+          <w:sz w:val="20"/>
+          <w:szCs w:val="20"/>
+        </w:rPr>
+        <w:t>retweets</w:t>
+      </w:r>
+      <w:proofErr w:type="spellEnd"/>
+      <w:r>
+        <w:rPr>
+          <w:rFonts w:ascii="Consolas" w:hAnsi="Consolas" w:cs="Consolas"/>
+          <w:color w:val="000000"/>
+          <w:sz w:val="20"/>
+          <w:szCs w:val="20"/>
+        </w:rPr>
+        <w:t>.</w:t>
       </w:r>
     </w:p>
     <w:p>
@@ -3579,7 +4588,27 @@
           <w:sz w:val="20"/>
           <w:szCs w:val="20"/>
         </w:rPr>
-        <w:t>Quantidade por dia de favoritações da última semana:</w:t>
+        <w:t xml:space="preserve">Quantidade por dia de </w:t>
+      </w:r>
+      <w:proofErr w:type="spellStart"/>
+      <w:r>
+        <w:rPr>
+          <w:rFonts w:ascii="Consolas" w:hAnsi="Consolas" w:cs="Consolas"/>
+          <w:color w:val="000000"/>
+          <w:sz w:val="20"/>
+          <w:szCs w:val="20"/>
+        </w:rPr>
+        <w:t>favoritações</w:t>
+      </w:r>
+      <w:proofErr w:type="spellEnd"/>
+      <w:r>
+        <w:rPr>
+          <w:rFonts w:ascii="Consolas" w:hAnsi="Consolas" w:cs="Consolas"/>
+          <w:color w:val="000000"/>
+          <w:sz w:val="20"/>
+          <w:szCs w:val="20"/>
+        </w:rPr>
+        <w:t xml:space="preserve"> da última semana:</w:t>
       </w:r>
     </w:p>
     <w:p>
@@ -3602,7 +4631,27 @@
           <w:sz w:val="20"/>
           <w:szCs w:val="20"/>
         </w:rPr>
-        <w:t>2016-10-31 31 favoritações.</w:t>
+        <w:t xml:space="preserve">2016-10-31 31 </w:t>
+      </w:r>
+      <w:proofErr w:type="spellStart"/>
+      <w:r>
+        <w:rPr>
+          <w:rFonts w:ascii="Consolas" w:hAnsi="Consolas" w:cs="Consolas"/>
+          <w:color w:val="000000"/>
+          <w:sz w:val="20"/>
+          <w:szCs w:val="20"/>
+        </w:rPr>
+        <w:t>favoritações</w:t>
+      </w:r>
+      <w:proofErr w:type="spellEnd"/>
+      <w:r>
+        <w:rPr>
+          <w:rFonts w:ascii="Consolas" w:hAnsi="Consolas" w:cs="Consolas"/>
+          <w:color w:val="000000"/>
+          <w:sz w:val="20"/>
+          <w:szCs w:val="20"/>
+        </w:rPr>
+        <w:t>.</w:t>
       </w:r>
     </w:p>
     <w:p>
@@ -3625,7 +4674,27 @@
           <w:sz w:val="20"/>
           <w:szCs w:val="20"/>
         </w:rPr>
-        <w:t>2016-11-01 15 favoritações.</w:t>
+        <w:t xml:space="preserve">2016-11-01 15 </w:t>
+      </w:r>
+      <w:proofErr w:type="spellStart"/>
+      <w:r>
+        <w:rPr>
+          <w:rFonts w:ascii="Consolas" w:hAnsi="Consolas" w:cs="Consolas"/>
+          <w:color w:val="000000"/>
+          <w:sz w:val="20"/>
+          <w:szCs w:val="20"/>
+        </w:rPr>
+        <w:t>favoritações</w:t>
+      </w:r>
+      <w:proofErr w:type="spellEnd"/>
+      <w:r>
+        <w:rPr>
+          <w:rFonts w:ascii="Consolas" w:hAnsi="Consolas" w:cs="Consolas"/>
+          <w:color w:val="000000"/>
+          <w:sz w:val="20"/>
+          <w:szCs w:val="20"/>
+        </w:rPr>
+        <w:t>.</w:t>
       </w:r>
     </w:p>
     <w:p>
@@ -3648,7 +4717,27 @@
           <w:sz w:val="20"/>
           <w:szCs w:val="20"/>
         </w:rPr>
-        <w:t>2016-11-02 13 favoritações.</w:t>
+        <w:t xml:space="preserve">2016-11-02 13 </w:t>
+      </w:r>
+      <w:proofErr w:type="spellStart"/>
+      <w:r>
+        <w:rPr>
+          <w:rFonts w:ascii="Consolas" w:hAnsi="Consolas" w:cs="Consolas"/>
+          <w:color w:val="000000"/>
+          <w:sz w:val="20"/>
+          <w:szCs w:val="20"/>
+        </w:rPr>
+        <w:t>favoritações</w:t>
+      </w:r>
+      <w:proofErr w:type="spellEnd"/>
+      <w:r>
+        <w:rPr>
+          <w:rFonts w:ascii="Consolas" w:hAnsi="Consolas" w:cs="Consolas"/>
+          <w:color w:val="000000"/>
+          <w:sz w:val="20"/>
+          <w:szCs w:val="20"/>
+        </w:rPr>
+        <w:t>.</w:t>
       </w:r>
     </w:p>
     <w:p>
@@ -3671,7 +4760,27 @@
           <w:sz w:val="20"/>
           <w:szCs w:val="20"/>
         </w:rPr>
-        <w:t>2016-11-03 31 favoritações.</w:t>
+        <w:t xml:space="preserve">2016-11-03 31 </w:t>
+      </w:r>
+      <w:proofErr w:type="spellStart"/>
+      <w:r>
+        <w:rPr>
+          <w:rFonts w:ascii="Consolas" w:hAnsi="Consolas" w:cs="Consolas"/>
+          <w:color w:val="000000"/>
+          <w:sz w:val="20"/>
+          <w:szCs w:val="20"/>
+        </w:rPr>
+        <w:t>favoritações</w:t>
+      </w:r>
+      <w:proofErr w:type="spellEnd"/>
+      <w:r>
+        <w:rPr>
+          <w:rFonts w:ascii="Consolas" w:hAnsi="Consolas" w:cs="Consolas"/>
+          <w:color w:val="000000"/>
+          <w:sz w:val="20"/>
+          <w:szCs w:val="20"/>
+        </w:rPr>
+        <w:t>.</w:t>
       </w:r>
     </w:p>
     <w:p>
@@ -3694,7 +4803,27 @@
           <w:sz w:val="20"/>
           <w:szCs w:val="20"/>
         </w:rPr>
-        <w:t>2016-11-04 16 favoritações.</w:t>
+        <w:t xml:space="preserve">2016-11-04 16 </w:t>
+      </w:r>
+      <w:proofErr w:type="spellStart"/>
+      <w:r>
+        <w:rPr>
+          <w:rFonts w:ascii="Consolas" w:hAnsi="Consolas" w:cs="Consolas"/>
+          <w:color w:val="000000"/>
+          <w:sz w:val="20"/>
+          <w:szCs w:val="20"/>
+        </w:rPr>
+        <w:t>favoritações</w:t>
+      </w:r>
+      <w:proofErr w:type="spellEnd"/>
+      <w:r>
+        <w:rPr>
+          <w:rFonts w:ascii="Consolas" w:hAnsi="Consolas" w:cs="Consolas"/>
+          <w:color w:val="000000"/>
+          <w:sz w:val="20"/>
+          <w:szCs w:val="20"/>
+        </w:rPr>
+        <w:t>.</w:t>
       </w:r>
     </w:p>
     <w:p>
@@ -3717,7 +4846,27 @@
           <w:sz w:val="20"/>
           <w:szCs w:val="20"/>
         </w:rPr>
-        <w:t>2016-11-05 12 favoritações.</w:t>
+        <w:t xml:space="preserve">2016-11-05 12 </w:t>
+      </w:r>
+      <w:proofErr w:type="spellStart"/>
+      <w:r>
+        <w:rPr>
+          <w:rFonts w:ascii="Consolas" w:hAnsi="Consolas" w:cs="Consolas"/>
+          <w:color w:val="000000"/>
+          <w:sz w:val="20"/>
+          <w:szCs w:val="20"/>
+        </w:rPr>
+        <w:t>favoritações</w:t>
+      </w:r>
+      <w:proofErr w:type="spellEnd"/>
+      <w:r>
+        <w:rPr>
+          <w:rFonts w:ascii="Consolas" w:hAnsi="Consolas" w:cs="Consolas"/>
+          <w:color w:val="000000"/>
+          <w:sz w:val="20"/>
+          <w:szCs w:val="20"/>
+        </w:rPr>
+        <w:t>.</w:t>
       </w:r>
     </w:p>
     <w:p>
@@ -3740,7 +4889,27 @@
           <w:sz w:val="20"/>
           <w:szCs w:val="20"/>
         </w:rPr>
-        <w:t>2016-11-06 3 favoritações.</w:t>
+        <w:t xml:space="preserve">2016-11-06 3 </w:t>
+      </w:r>
+      <w:proofErr w:type="spellStart"/>
+      <w:r>
+        <w:rPr>
+          <w:rFonts w:ascii="Consolas" w:hAnsi="Consolas" w:cs="Consolas"/>
+          <w:color w:val="000000"/>
+          <w:sz w:val="20"/>
+          <w:szCs w:val="20"/>
+        </w:rPr>
+        <w:t>favoritações</w:t>
+      </w:r>
+      <w:proofErr w:type="spellEnd"/>
+      <w:r>
+        <w:rPr>
+          <w:rFonts w:ascii="Consolas" w:hAnsi="Consolas" w:cs="Consolas"/>
+          <w:color w:val="000000"/>
+          <w:sz w:val="20"/>
+          <w:szCs w:val="20"/>
+        </w:rPr>
+        <w:t>.</w:t>
       </w:r>
     </w:p>
     <w:p>
@@ -3861,7 +5030,7 @@
       <w:pPr>
         <w:pStyle w:val="Ttulo1"/>
       </w:pPr>
-      <w:bookmarkStart w:id="10" w:name="_Toc468963070"/>
+      <w:bookmarkStart w:id="10" w:name="_Toc468972302"/>
       <w:r>
         <w:lastRenderedPageBreak/>
         <w:t>GitHub</w:t>
@@ -3876,7 +5045,7 @@
       <w:r>
         <w:t xml:space="preserve">O código fonte da aplicação está disponível em: </w:t>
       </w:r>
-      <w:hyperlink r:id="rId12" w:history="1">
+      <w:hyperlink r:id="rId13" w:history="1">
         <w:r>
           <w:rPr>
             <w:rStyle w:val="Hyperlink"/>
@@ -3888,8 +5057,6 @@
         <w:t>.</w:t>
       </w:r>
     </w:p>
-    <w:p/>
-    <w:p/>
     <w:sectPr>
       <w:pgSz w:w="11906" w:h="16838"/>
       <w:pgMar w:top="1417" w:right="1701" w:bottom="1417" w:left="1701" w:header="708" w:footer="708" w:gutter="0"/>
@@ -4561,7 +5728,7 @@
     <w:uiPriority w:val="9"/>
     <w:unhideWhenUsed/>
     <w:qFormat/>
-    <w:rsid w:val="00032A2D"/>
+    <w:rsid w:val="001C2743"/>
     <w:pPr>
       <w:keepNext/>
       <w:keepLines/>
@@ -4570,7 +5737,7 @@
     </w:pPr>
     <w:rPr>
       <w:rFonts w:asciiTheme="majorHAnsi" w:eastAsiaTheme="majorEastAsia" w:hAnsiTheme="majorHAnsi" w:cstheme="majorBidi"/>
-      <w:i/>
+      <w:b/>
       <w:iCs/>
       <w:color w:val="000000" w:themeColor="text1"/>
     </w:rPr>
@@ -4815,10 +5982,10 @@
     <w:basedOn w:val="Fontepargpadro"/>
     <w:link w:val="Ttulo4"/>
     <w:uiPriority w:val="9"/>
-    <w:rsid w:val="00032A2D"/>
+    <w:rsid w:val="001C2743"/>
     <w:rPr>
       <w:rFonts w:asciiTheme="majorHAnsi" w:eastAsiaTheme="majorEastAsia" w:hAnsiTheme="majorHAnsi" w:cstheme="majorBidi"/>
-      <w:i/>
+      <w:b/>
       <w:iCs/>
       <w:color w:val="000000" w:themeColor="text1"/>
     </w:rPr>
@@ -5104,4 +6271,16 @@
     </a:ext>
   </a:extLst>
 </a:theme>
+</file>
+
+<file path=customXml/item1.xml><?xml version="1.0" encoding="utf-8"?>
+<b:Sources xmlns:b="http://schemas.openxmlformats.org/officeDocument/2006/bibliography" xmlns="http://schemas.openxmlformats.org/officeDocument/2006/bibliography" SelectedStyle="\APASixthEditionOfficeOnline.xsl" StyleName="APA" Version="6"/>
+</file>
+
+<file path=customXml/itemProps1.xml><?xml version="1.0" encoding="utf-8"?>
+<ds:datastoreItem xmlns:ds="http://schemas.openxmlformats.org/officeDocument/2006/customXml" ds:itemID="{AE8DF077-EB37-4B38-96B0-3DA3CCBFA1C3}">
+  <ds:schemaRefs>
+    <ds:schemaRef ds:uri="http://schemas.openxmlformats.org/officeDocument/2006/bibliography"/>
+  </ds:schemaRefs>
+</ds:datastoreItem>
 </file>
</xml_diff>